<commit_message>
Linked List Other Files Added
</commit_message>
<xml_diff>
--- a/01_List/02_LinkedList/Linked List.docx
+++ b/01_List/02_LinkedList/Linked List.docx
@@ -18789,19 +18789,19 @@
         </w:rPr>
         <w:t>while</w:t>
       </w:r>
+      <w:r>
+        <w:rPr>
+          <w:rFonts w:ascii="Arial" w:eastAsia="Times New Roman" w:hAnsi="Arial" w:cs="Arial"/>
+          <w:b/>
+          <w:bCs/>
+          <w:color w:val="000080"/>
+          <w:sz w:val="30"/>
+          <w:szCs w:val="30"/>
+          <w:lang w:bidi="hi-IN"/>
+        </w:rPr>
+        <w:t>(</w:t>
+      </w:r>
       <w:proofErr w:type="gramEnd"/>
-      <w:r>
-        <w:rPr>
-          <w:rFonts w:ascii="Arial" w:eastAsia="Times New Roman" w:hAnsi="Arial" w:cs="Arial"/>
-          <w:b/>
-          <w:bCs/>
-          <w:color w:val="000080"/>
-          <w:sz w:val="30"/>
-          <w:szCs w:val="30"/>
-          <w:lang w:bidi="hi-IN"/>
-        </w:rPr>
-        <w:t>(</w:t>
-      </w:r>
       <w:r>
         <w:rPr>
           <w:rFonts w:ascii="Arial" w:eastAsia="Times New Roman" w:hAnsi="Arial" w:cs="Arial"/>
@@ -25671,7 +25671,18 @@
           <w:szCs w:val="30"/>
           <w:lang w:bidi="hi-IN"/>
         </w:rPr>
-        <w:t>                    System</w:t>
+        <w:t xml:space="preserve">                    </w:t>
+      </w:r>
+      <w:proofErr w:type="gramStart"/>
+      <w:r>
+        <w:rPr>
+          <w:rFonts w:ascii="Arial" w:eastAsia="Times New Roman" w:hAnsi="Arial" w:cs="Arial"/>
+          <w:color w:val="000000"/>
+          <w:sz w:val="30"/>
+          <w:szCs w:val="30"/>
+          <w:lang w:bidi="hi-IN"/>
+        </w:rPr>
+        <w:t>System</w:t>
       </w:r>
       <w:r>
         <w:rPr>
@@ -25729,6 +25740,7 @@
         </w:rPr>
         <w:t>(</w:t>
       </w:r>
+      <w:proofErr w:type="gramEnd"/>
       <w:r>
         <w:rPr>
           <w:rFonts w:ascii="Arial" w:eastAsia="Times New Roman" w:hAnsi="Arial" w:cs="Arial"/>
@@ -25737,29 +25749,7 @@
           <w:szCs w:val="30"/>
           <w:lang w:bidi="hi-IN"/>
         </w:rPr>
-        <w:t xml:space="preserve">"Data </w:t>
-      </w:r>
-      <w:proofErr w:type="gramStart"/>
-      <w:r>
-        <w:rPr>
-          <w:rFonts w:ascii="Arial" w:eastAsia="Times New Roman" w:hAnsi="Arial" w:cs="Arial"/>
-          <w:color w:val="808080"/>
-          <w:sz w:val="30"/>
-          <w:szCs w:val="30"/>
-          <w:lang w:bidi="hi-IN"/>
-        </w:rPr>
-        <w:t>At</w:t>
-      </w:r>
-      <w:proofErr w:type="gramEnd"/>
-      <w:r>
-        <w:rPr>
-          <w:rFonts w:ascii="Arial" w:eastAsia="Times New Roman" w:hAnsi="Arial" w:cs="Arial"/>
-          <w:color w:val="808080"/>
-          <w:sz w:val="30"/>
-          <w:szCs w:val="30"/>
-          <w:lang w:bidi="hi-IN"/>
-        </w:rPr>
-        <w:t xml:space="preserve"> Index :  "</w:t>
+        <w:t>"Data At Index :  "</w:t>
       </w:r>
       <w:r>
         <w:rPr>
@@ -26684,7 +26674,143 @@
         </w:rPr>
         <w:t>default</w:t>
       </w:r>
+      <w:r>
+        <w:rPr>
+          <w:rFonts w:ascii="Arial" w:eastAsia="Times New Roman" w:hAnsi="Arial" w:cs="Arial"/>
+          <w:color w:val="000000"/>
+          <w:sz w:val="30"/>
+          <w:szCs w:val="30"/>
+          <w:lang w:bidi="hi-IN"/>
+        </w:rPr>
+        <w:t xml:space="preserve"> </w:t>
+      </w:r>
+      <w:r>
+        <w:rPr>
+          <w:rFonts w:ascii="Arial" w:eastAsia="Times New Roman" w:hAnsi="Arial" w:cs="Arial"/>
+          <w:b/>
+          <w:bCs/>
+          <w:color w:val="0000FF"/>
+          <w:sz w:val="30"/>
+          <w:szCs w:val="30"/>
+          <w:lang w:bidi="hi-IN"/>
+        </w:rPr>
+        <w:t>:</w:t>
+      </w:r>
       <w:proofErr w:type="gramEnd"/>
+    </w:p>
+    <w:p>
+      <w:pPr>
+        <w:shd w:val="clear" w:color="auto" w:fill="FFFFFF"/>
+        <w:spacing w:after="0"/>
+        <w:rPr>
+          <w:rFonts w:ascii="Arial" w:eastAsia="Times New Roman" w:hAnsi="Arial" w:cs="Arial"/>
+          <w:color w:val="000000"/>
+          <w:sz w:val="30"/>
+          <w:szCs w:val="30"/>
+          <w:lang w:bidi="hi-IN"/>
+        </w:rPr>
+      </w:pPr>
+      <w:r>
+        <w:rPr>
+          <w:rFonts w:ascii="Arial" w:eastAsia="Times New Roman" w:hAnsi="Arial" w:cs="Arial"/>
+          <w:color w:val="000000"/>
+          <w:sz w:val="30"/>
+          <w:szCs w:val="30"/>
+          <w:lang w:bidi="hi-IN"/>
+        </w:rPr>
+        <w:t xml:space="preserve">                </w:t>
+      </w:r>
+      <w:r>
+        <w:rPr>
+          <w:rFonts w:ascii="Arial" w:eastAsia="Times New Roman" w:hAnsi="Arial" w:cs="Arial"/>
+          <w:b/>
+          <w:bCs/>
+          <w:color w:val="000080"/>
+          <w:sz w:val="30"/>
+          <w:szCs w:val="30"/>
+          <w:lang w:bidi="hi-IN"/>
+        </w:rPr>
+        <w:t>{</w:t>
+      </w:r>
+    </w:p>
+    <w:p>
+      <w:pPr>
+        <w:shd w:val="clear" w:color="auto" w:fill="FFFFFF"/>
+        <w:spacing w:after="0"/>
+        <w:rPr>
+          <w:rFonts w:ascii="Arial" w:eastAsia="Times New Roman" w:hAnsi="Arial" w:cs="Arial"/>
+          <w:color w:val="000000"/>
+          <w:sz w:val="30"/>
+          <w:szCs w:val="30"/>
+          <w:lang w:bidi="hi-IN"/>
+        </w:rPr>
+      </w:pPr>
+      <w:r>
+        <w:rPr>
+          <w:rFonts w:ascii="Arial" w:eastAsia="Times New Roman" w:hAnsi="Arial" w:cs="Arial"/>
+          <w:color w:val="000000"/>
+          <w:sz w:val="30"/>
+          <w:szCs w:val="30"/>
+          <w:lang w:bidi="hi-IN"/>
+        </w:rPr>
+        <w:t>                    System</w:t>
+      </w:r>
+      <w:r>
+        <w:rPr>
+          <w:rFonts w:ascii="Arial" w:eastAsia="Times New Roman" w:hAnsi="Arial" w:cs="Arial"/>
+          <w:b/>
+          <w:bCs/>
+          <w:color w:val="000080"/>
+          <w:sz w:val="30"/>
+          <w:szCs w:val="30"/>
+          <w:lang w:bidi="hi-IN"/>
+        </w:rPr>
+        <w:t>.</w:t>
+      </w:r>
+      <w:r>
+        <w:rPr>
+          <w:rFonts w:ascii="Arial" w:eastAsia="Times New Roman" w:hAnsi="Arial" w:cs="Arial"/>
+          <w:color w:val="000000"/>
+          <w:sz w:val="30"/>
+          <w:szCs w:val="30"/>
+          <w:lang w:bidi="hi-IN"/>
+        </w:rPr>
+        <w:t>out</w:t>
+      </w:r>
+      <w:r>
+        <w:rPr>
+          <w:rFonts w:ascii="Arial" w:eastAsia="Times New Roman" w:hAnsi="Arial" w:cs="Arial"/>
+          <w:b/>
+          <w:bCs/>
+          <w:color w:val="000080"/>
+          <w:sz w:val="30"/>
+          <w:szCs w:val="30"/>
+          <w:lang w:bidi="hi-IN"/>
+        </w:rPr>
+        <w:t>.</w:t>
+      </w:r>
+      <w:r>
+        <w:rPr>
+          <w:rFonts w:ascii="Arial" w:eastAsia="Times New Roman" w:hAnsi="Arial" w:cs="Arial"/>
+          <w:color w:val="000000"/>
+          <w:sz w:val="30"/>
+          <w:szCs w:val="30"/>
+          <w:lang w:bidi="hi-IN"/>
+        </w:rPr>
+        <w:t>print</w:t>
+      </w:r>
+      <w:r>
+        <w:rPr>
+          <w:rFonts w:ascii="Arial" w:eastAsia="Times New Roman" w:hAnsi="Arial" w:cs="Arial"/>
+          <w:b/>
+          <w:bCs/>
+          <w:color w:val="000080"/>
+          <w:sz w:val="30"/>
+          <w:szCs w:val="30"/>
+          <w:lang w:bidi="hi-IN"/>
+        </w:rPr>
+        <w:t>(</w:t>
+      </w:r>
       <w:r>
         <w:rPr>
           <w:rFonts w:ascii="Arial" w:eastAsia="Times New Roman" w:hAnsi="Arial" w:cs="Arial"/>
@@ -26698,6 +26824,52 @@
       <w:r>
         <w:rPr>
           <w:rFonts w:ascii="Arial" w:eastAsia="Times New Roman" w:hAnsi="Arial" w:cs="Arial"/>
+          <w:color w:val="808080"/>
+          <w:sz w:val="30"/>
+          <w:szCs w:val="30"/>
+          <w:lang w:bidi="hi-IN"/>
+        </w:rPr>
+        <w:t>"Invalid Number"</w:t>
+      </w:r>
+      <w:r>
+        <w:rPr>
+          <w:rFonts w:ascii="Arial" w:eastAsia="Times New Roman" w:hAnsi="Arial" w:cs="Arial"/>
+          <w:b/>
+          <w:bCs/>
+          <w:color w:val="000080"/>
+          <w:sz w:val="30"/>
+          <w:szCs w:val="30"/>
+          <w:lang w:bidi="hi-IN"/>
+        </w:rPr>
+        <w:t>);</w:t>
+      </w:r>
+    </w:p>
+    <w:p>
+      <w:pPr>
+        <w:shd w:val="clear" w:color="auto" w:fill="FFFFFF"/>
+        <w:spacing w:after="0"/>
+        <w:rPr>
+          <w:rFonts w:ascii="Arial" w:eastAsia="Times New Roman" w:hAnsi="Arial" w:cs="Arial"/>
+          <w:color w:val="000000"/>
+          <w:sz w:val="30"/>
+          <w:szCs w:val="30"/>
+          <w:lang w:bidi="hi-IN"/>
+        </w:rPr>
+      </w:pPr>
+      <w:r>
+        <w:rPr>
+          <w:rFonts w:ascii="Arial" w:eastAsia="Times New Roman" w:hAnsi="Arial" w:cs="Arial"/>
+          <w:color w:val="000000"/>
+          <w:sz w:val="30"/>
+          <w:szCs w:val="30"/>
+          <w:lang w:bidi="hi-IN"/>
+        </w:rPr>
+        <w:t xml:space="preserve">                    </w:t>
+      </w:r>
+      <w:proofErr w:type="gramStart"/>
+      <w:r>
+        <w:rPr>
+          <w:rFonts w:ascii="Arial" w:eastAsia="Times New Roman" w:hAnsi="Arial" w:cs="Arial"/>
           <w:b/>
           <w:bCs/>
           <w:color w:val="0000FF"/>
@@ -26705,7 +26877,20 @@
           <w:szCs w:val="30"/>
           <w:lang w:bidi="hi-IN"/>
         </w:rPr>
-        <w:t>:</w:t>
+        <w:t>break</w:t>
+      </w:r>
+      <w:proofErr w:type="gramEnd"/>
+      <w:r>
+        <w:rPr>
+          <w:rFonts w:ascii="Arial" w:eastAsia="Times New Roman" w:hAnsi="Arial" w:cs="Arial"/>
+          <w:b/>
+          <w:bCs/>
+          <w:color w:val="000080"/>
+          <w:sz w:val="30"/>
+          <w:szCs w:val="30"/>
+          <w:lang w:bidi="hi-IN"/>
+        </w:rPr>
+        <w:t>;</w:t>
       </w:r>
     </w:p>
     <w:p>
@@ -26740,30 +26925,88 @@
           <w:szCs w:val="30"/>
           <w:lang w:bidi="hi-IN"/>
         </w:rPr>
-        <w:t>{</w:t>
-      </w:r>
-    </w:p>
-    <w:p>
-      <w:pPr>
-        <w:shd w:val="clear" w:color="auto" w:fill="FFFFFF"/>
-        <w:spacing w:after="0"/>
-        <w:rPr>
-          <w:rFonts w:ascii="Arial" w:eastAsia="Times New Roman" w:hAnsi="Arial" w:cs="Arial"/>
-          <w:color w:val="000000"/>
-          <w:sz w:val="30"/>
-          <w:szCs w:val="30"/>
-          <w:lang w:bidi="hi-IN"/>
-        </w:rPr>
-      </w:pPr>
-      <w:r>
-        <w:rPr>
-          <w:rFonts w:ascii="Arial" w:eastAsia="Times New Roman" w:hAnsi="Arial" w:cs="Arial"/>
-          <w:color w:val="000000"/>
-          <w:sz w:val="30"/>
-          <w:szCs w:val="30"/>
-          <w:lang w:bidi="hi-IN"/>
-        </w:rPr>
-        <w:t>                    System</w:t>
+        <w:t>}</w:t>
+      </w:r>
+    </w:p>
+    <w:p>
+      <w:pPr>
+        <w:shd w:val="clear" w:color="auto" w:fill="FFFFFF"/>
+        <w:spacing w:after="0"/>
+        <w:rPr>
+          <w:rFonts w:ascii="Arial" w:eastAsia="Times New Roman" w:hAnsi="Arial" w:cs="Arial"/>
+          <w:color w:val="000000"/>
+          <w:sz w:val="30"/>
+          <w:szCs w:val="30"/>
+          <w:lang w:bidi="hi-IN"/>
+        </w:rPr>
+      </w:pPr>
+      <w:r>
+        <w:rPr>
+          <w:rFonts w:ascii="Arial" w:eastAsia="Times New Roman" w:hAnsi="Arial" w:cs="Arial"/>
+          <w:color w:val="000000"/>
+          <w:sz w:val="30"/>
+          <w:szCs w:val="30"/>
+          <w:lang w:bidi="hi-IN"/>
+        </w:rPr>
+        <w:t xml:space="preserve">            </w:t>
+      </w:r>
+      <w:r>
+        <w:rPr>
+          <w:rFonts w:ascii="Arial" w:eastAsia="Times New Roman" w:hAnsi="Arial" w:cs="Arial"/>
+          <w:b/>
+          <w:bCs/>
+          <w:color w:val="000080"/>
+          <w:sz w:val="30"/>
+          <w:szCs w:val="30"/>
+          <w:lang w:bidi="hi-IN"/>
+        </w:rPr>
+        <w:t>}</w:t>
+      </w:r>
+    </w:p>
+    <w:p>
+      <w:pPr>
+        <w:shd w:val="clear" w:color="auto" w:fill="FFFFFF"/>
+        <w:spacing w:after="0"/>
+        <w:rPr>
+          <w:rFonts w:ascii="Arial" w:eastAsia="Times New Roman" w:hAnsi="Arial" w:cs="Arial"/>
+          <w:color w:val="000000"/>
+          <w:sz w:val="30"/>
+          <w:szCs w:val="30"/>
+          <w:lang w:bidi="hi-IN"/>
+        </w:rPr>
+      </w:pPr>
+      <w:r>
+        <w:rPr>
+          <w:rFonts w:ascii="Arial" w:eastAsia="Times New Roman" w:hAnsi="Arial" w:cs="Arial"/>
+          <w:color w:val="000000"/>
+          <w:sz w:val="30"/>
+          <w:szCs w:val="30"/>
+          <w:lang w:bidi="hi-IN"/>
+        </w:rPr>
+        <w:t xml:space="preserve">  </w:t>
+      </w:r>
+    </w:p>
+    <w:p>
+      <w:pPr>
+        <w:shd w:val="clear" w:color="auto" w:fill="FFFFFF"/>
+        <w:spacing w:after="0"/>
+        <w:rPr>
+          <w:rFonts w:ascii="Arial" w:eastAsia="Times New Roman" w:hAnsi="Arial" w:cs="Arial"/>
+          <w:color w:val="000000"/>
+          <w:sz w:val="30"/>
+          <w:szCs w:val="30"/>
+          <w:lang w:bidi="hi-IN"/>
+        </w:rPr>
+      </w:pPr>
+      <w:r>
+        <w:rPr>
+          <w:rFonts w:ascii="Arial" w:eastAsia="Times New Roman" w:hAnsi="Arial" w:cs="Arial"/>
+          <w:color w:val="000000"/>
+          <w:sz w:val="30"/>
+          <w:szCs w:val="30"/>
+          <w:lang w:bidi="hi-IN"/>
+        </w:rPr>
+        <w:t>      System</w:t>
       </w:r>
       <w:r>
         <w:rPr>
@@ -26807,7 +27050,7 @@
           <w:szCs w:val="30"/>
           <w:lang w:bidi="hi-IN"/>
         </w:rPr>
-        <w:t>print</w:t>
+        <w:t>println</w:t>
       </w:r>
       <w:r>
         <w:rPr>
@@ -26824,22 +27067,12 @@
       <w:r>
         <w:rPr>
           <w:rFonts w:ascii="Arial" w:eastAsia="Times New Roman" w:hAnsi="Arial" w:cs="Arial"/>
-          <w:color w:val="000000"/>
-          <w:sz w:val="30"/>
-          <w:szCs w:val="30"/>
-          <w:lang w:bidi="hi-IN"/>
-        </w:rPr>
-        <w:t xml:space="preserve"> </w:t>
-      </w:r>
-      <w:r>
-        <w:rPr>
-          <w:rFonts w:ascii="Arial" w:eastAsia="Times New Roman" w:hAnsi="Arial" w:cs="Arial"/>
           <w:color w:val="808080"/>
           <w:sz w:val="30"/>
           <w:szCs w:val="30"/>
           <w:lang w:bidi="hi-IN"/>
         </w:rPr>
-        <w:t>"Invalid Number"</w:t>
+        <w:t>"\n\n---------------------------\n\n"</w:t>
       </w:r>
       <w:r>
         <w:rPr>
@@ -26874,10 +27107,123 @@
           <w:szCs w:val="30"/>
           <w:lang w:bidi="hi-IN"/>
         </w:rPr>
-        <w:t xml:space="preserve">                    </w:t>
-      </w:r>
-      <w:proofErr w:type="gramStart"/>
-      <w:r>
+        <w:t xml:space="preserve">        </w:t>
+      </w:r>
+      <w:r>
+        <w:rPr>
+          <w:rFonts w:ascii="Arial" w:eastAsia="Times New Roman" w:hAnsi="Arial" w:cs="Arial"/>
+          <w:b/>
+          <w:bCs/>
+          <w:color w:val="000080"/>
+          <w:sz w:val="30"/>
+          <w:szCs w:val="30"/>
+          <w:lang w:bidi="hi-IN"/>
+        </w:rPr>
+        <w:t>}</w:t>
+      </w:r>
+    </w:p>
+    <w:p>
+      <w:pPr>
+        <w:shd w:val="clear" w:color="auto" w:fill="FFFFFF"/>
+        <w:spacing w:after="0"/>
+        <w:rPr>
+          <w:rFonts w:ascii="Arial" w:eastAsia="Times New Roman" w:hAnsi="Arial" w:cs="Arial"/>
+          <w:color w:val="000000"/>
+          <w:sz w:val="30"/>
+          <w:szCs w:val="30"/>
+          <w:lang w:bidi="hi-IN"/>
+        </w:rPr>
+      </w:pPr>
+      <w:r>
+        <w:rPr>
+          <w:rFonts w:ascii="Arial" w:eastAsia="Times New Roman" w:hAnsi="Arial" w:cs="Arial"/>
+          <w:color w:val="000000"/>
+          <w:sz w:val="30"/>
+          <w:szCs w:val="30"/>
+          <w:lang w:bidi="hi-IN"/>
+        </w:rPr>
+        <w:t xml:space="preserve">    </w:t>
+      </w:r>
+      <w:r>
+        <w:rPr>
+          <w:rFonts w:ascii="Arial" w:eastAsia="Times New Roman" w:hAnsi="Arial" w:cs="Arial"/>
+          <w:b/>
+          <w:bCs/>
+          <w:color w:val="000080"/>
+          <w:sz w:val="30"/>
+          <w:szCs w:val="30"/>
+          <w:lang w:bidi="hi-IN"/>
+        </w:rPr>
+        <w:t>}</w:t>
+      </w:r>
+    </w:p>
+    <w:p>
+      <w:pPr>
+        <w:shd w:val="clear" w:color="auto" w:fill="FFFFFF"/>
+        <w:spacing w:after="0"/>
+        <w:rPr>
+          <w:rFonts w:ascii="Arial" w:eastAsia="Times New Roman" w:hAnsi="Arial" w:cs="Arial"/>
+          <w:color w:val="000000"/>
+          <w:sz w:val="30"/>
+          <w:szCs w:val="30"/>
+          <w:lang w:bidi="hi-IN"/>
+        </w:rPr>
+      </w:pPr>
+      <w:r>
+        <w:rPr>
+          <w:rFonts w:ascii="Arial" w:eastAsia="Times New Roman" w:hAnsi="Arial" w:cs="Arial"/>
+          <w:b/>
+          <w:bCs/>
+          <w:color w:val="000080"/>
+          <w:sz w:val="30"/>
+          <w:szCs w:val="30"/>
+          <w:lang w:bidi="hi-IN"/>
+        </w:rPr>
+        <w:t>}</w:t>
+      </w:r>
+    </w:p>
+    <w:p>
+      <w:pPr>
+        <w:shd w:val="clear" w:color="auto" w:fill="FFFFFF"/>
+        <w:spacing w:after="0"/>
+        <w:rPr>
+          <w:rFonts w:ascii="Arial" w:eastAsia="Times New Roman" w:hAnsi="Arial" w:cs="Arial"/>
+          <w:color w:val="000000"/>
+          <w:sz w:val="30"/>
+          <w:szCs w:val="30"/>
+          <w:lang w:bidi="hi-IN"/>
+        </w:rPr>
+      </w:pPr>
+    </w:p>
+    <w:p>
+      <w:pPr>
+        <w:shd w:val="clear" w:color="auto" w:fill="FFFFFF"/>
+        <w:spacing w:after="0"/>
+        <w:rPr>
+          <w:rFonts w:ascii="Arial" w:eastAsia="Times New Roman" w:hAnsi="Arial" w:cs="Arial"/>
+          <w:color w:val="000000"/>
+          <w:sz w:val="30"/>
+          <w:szCs w:val="30"/>
+          <w:lang w:bidi="hi-IN"/>
+        </w:rPr>
+      </w:pPr>
+      <w:r>
+        <w:rPr>
+          <w:rFonts w:ascii="Arial" w:eastAsia="Times New Roman" w:hAnsi="Arial" w:cs="Arial"/>
+          <w:b/>
+          <w:bCs/>
+          <w:color w:val="000080"/>
+          <w:sz w:val="30"/>
+          <w:szCs w:val="30"/>
+          <w:lang w:bidi="hi-IN"/>
+        </w:rPr>
+        <w:t>----------------------------------------------------</w:t>
+      </w:r>
+    </w:p>
+    <w:p>
+      <w:pPr>
+        <w:shd w:val="clear" w:color="auto" w:fill="FFFFFF"/>
+        <w:spacing w:after="0"/>
         <w:rPr>
           <w:rFonts w:ascii="Arial" w:eastAsia="Times New Roman" w:hAnsi="Arial" w:cs="Arial"/>
           <w:b/>
@@ -26887,362 +27233,6 @@
           <w:szCs w:val="30"/>
           <w:lang w:bidi="hi-IN"/>
         </w:rPr>
-        <w:t>break</w:t>
-      </w:r>
-      <w:proofErr w:type="gramEnd"/>
-      <w:r>
-        <w:rPr>
-          <w:rFonts w:ascii="Arial" w:eastAsia="Times New Roman" w:hAnsi="Arial" w:cs="Arial"/>
-          <w:b/>
-          <w:bCs/>
-          <w:color w:val="000080"/>
-          <w:sz w:val="30"/>
-          <w:szCs w:val="30"/>
-          <w:lang w:bidi="hi-IN"/>
-        </w:rPr>
-        <w:t>;</w:t>
-      </w:r>
-    </w:p>
-    <w:p>
-      <w:pPr>
-        <w:shd w:val="clear" w:color="auto" w:fill="FFFFFF"/>
-        <w:spacing w:after="0"/>
-        <w:rPr>
-          <w:rFonts w:ascii="Arial" w:eastAsia="Times New Roman" w:hAnsi="Arial" w:cs="Arial"/>
-          <w:color w:val="000000"/>
-          <w:sz w:val="30"/>
-          <w:szCs w:val="30"/>
-          <w:lang w:bidi="hi-IN"/>
-        </w:rPr>
-      </w:pPr>
-      <w:r>
-        <w:rPr>
-          <w:rFonts w:ascii="Arial" w:eastAsia="Times New Roman" w:hAnsi="Arial" w:cs="Arial"/>
-          <w:color w:val="000000"/>
-          <w:sz w:val="30"/>
-          <w:szCs w:val="30"/>
-          <w:lang w:bidi="hi-IN"/>
-        </w:rPr>
-        <w:t xml:space="preserve">                </w:t>
-      </w:r>
-      <w:r>
-        <w:rPr>
-          <w:rFonts w:ascii="Arial" w:eastAsia="Times New Roman" w:hAnsi="Arial" w:cs="Arial"/>
-          <w:b/>
-          <w:bCs/>
-          <w:color w:val="000080"/>
-          <w:sz w:val="30"/>
-          <w:szCs w:val="30"/>
-          <w:lang w:bidi="hi-IN"/>
-        </w:rPr>
-        <w:t>}</w:t>
-      </w:r>
-    </w:p>
-    <w:p>
-      <w:pPr>
-        <w:shd w:val="clear" w:color="auto" w:fill="FFFFFF"/>
-        <w:spacing w:after="0"/>
-        <w:rPr>
-          <w:rFonts w:ascii="Arial" w:eastAsia="Times New Roman" w:hAnsi="Arial" w:cs="Arial"/>
-          <w:color w:val="000000"/>
-          <w:sz w:val="30"/>
-          <w:szCs w:val="30"/>
-          <w:lang w:bidi="hi-IN"/>
-        </w:rPr>
-      </w:pPr>
-      <w:r>
-        <w:rPr>
-          <w:rFonts w:ascii="Arial" w:eastAsia="Times New Roman" w:hAnsi="Arial" w:cs="Arial"/>
-          <w:color w:val="000000"/>
-          <w:sz w:val="30"/>
-          <w:szCs w:val="30"/>
-          <w:lang w:bidi="hi-IN"/>
-        </w:rPr>
-        <w:t xml:space="preserve">            </w:t>
-      </w:r>
-      <w:r>
-        <w:rPr>
-          <w:rFonts w:ascii="Arial" w:eastAsia="Times New Roman" w:hAnsi="Arial" w:cs="Arial"/>
-          <w:b/>
-          <w:bCs/>
-          <w:color w:val="000080"/>
-          <w:sz w:val="30"/>
-          <w:szCs w:val="30"/>
-          <w:lang w:bidi="hi-IN"/>
-        </w:rPr>
-        <w:t>}</w:t>
-      </w:r>
-    </w:p>
-    <w:p>
-      <w:pPr>
-        <w:shd w:val="clear" w:color="auto" w:fill="FFFFFF"/>
-        <w:spacing w:after="0"/>
-        <w:rPr>
-          <w:rFonts w:ascii="Arial" w:eastAsia="Times New Roman" w:hAnsi="Arial" w:cs="Arial"/>
-          <w:color w:val="000000"/>
-          <w:sz w:val="30"/>
-          <w:szCs w:val="30"/>
-          <w:lang w:bidi="hi-IN"/>
-        </w:rPr>
-      </w:pPr>
-      <w:r>
-        <w:rPr>
-          <w:rFonts w:ascii="Arial" w:eastAsia="Times New Roman" w:hAnsi="Arial" w:cs="Arial"/>
-          <w:color w:val="000000"/>
-          <w:sz w:val="30"/>
-          <w:szCs w:val="30"/>
-          <w:lang w:bidi="hi-IN"/>
-        </w:rPr>
-        <w:t xml:space="preserve">  </w:t>
-      </w:r>
-    </w:p>
-    <w:p>
-      <w:pPr>
-        <w:shd w:val="clear" w:color="auto" w:fill="FFFFFF"/>
-        <w:spacing w:after="0"/>
-        <w:rPr>
-          <w:rFonts w:ascii="Arial" w:eastAsia="Times New Roman" w:hAnsi="Arial" w:cs="Arial"/>
-          <w:color w:val="000000"/>
-          <w:sz w:val="30"/>
-          <w:szCs w:val="30"/>
-          <w:lang w:bidi="hi-IN"/>
-        </w:rPr>
-      </w:pPr>
-      <w:r>
-        <w:rPr>
-          <w:rFonts w:ascii="Arial" w:eastAsia="Times New Roman" w:hAnsi="Arial" w:cs="Arial"/>
-          <w:color w:val="000000"/>
-          <w:sz w:val="30"/>
-          <w:szCs w:val="30"/>
-          <w:lang w:bidi="hi-IN"/>
-        </w:rPr>
-        <w:t>      System</w:t>
-      </w:r>
-      <w:r>
-        <w:rPr>
-          <w:rFonts w:ascii="Arial" w:eastAsia="Times New Roman" w:hAnsi="Arial" w:cs="Arial"/>
-          <w:b/>
-          <w:bCs/>
-          <w:color w:val="000080"/>
-          <w:sz w:val="30"/>
-          <w:szCs w:val="30"/>
-          <w:lang w:bidi="hi-IN"/>
-        </w:rPr>
-        <w:t>.</w:t>
-      </w:r>
-      <w:r>
-        <w:rPr>
-          <w:rFonts w:ascii="Arial" w:eastAsia="Times New Roman" w:hAnsi="Arial" w:cs="Arial"/>
-          <w:color w:val="000000"/>
-          <w:sz w:val="30"/>
-          <w:szCs w:val="30"/>
-          <w:lang w:bidi="hi-IN"/>
-        </w:rPr>
-        <w:t>out</w:t>
-      </w:r>
-      <w:r>
-        <w:rPr>
-          <w:rFonts w:ascii="Arial" w:eastAsia="Times New Roman" w:hAnsi="Arial" w:cs="Arial"/>
-          <w:b/>
-          <w:bCs/>
-          <w:color w:val="000080"/>
-          <w:sz w:val="30"/>
-          <w:szCs w:val="30"/>
-          <w:lang w:bidi="hi-IN"/>
-        </w:rPr>
-        <w:t>.</w:t>
-      </w:r>
-      <w:r>
-        <w:rPr>
-          <w:rFonts w:ascii="Arial" w:eastAsia="Times New Roman" w:hAnsi="Arial" w:cs="Arial"/>
-          <w:color w:val="000000"/>
-          <w:sz w:val="30"/>
-          <w:szCs w:val="30"/>
-          <w:lang w:bidi="hi-IN"/>
-        </w:rPr>
-        <w:t>println</w:t>
-      </w:r>
-      <w:r>
-        <w:rPr>
-          <w:rFonts w:ascii="Arial" w:eastAsia="Times New Roman" w:hAnsi="Arial" w:cs="Arial"/>
-          <w:b/>
-          <w:bCs/>
-          <w:color w:val="000080"/>
-          <w:sz w:val="30"/>
-          <w:szCs w:val="30"/>
-          <w:lang w:bidi="hi-IN"/>
-        </w:rPr>
-        <w:t>(</w:t>
-      </w:r>
-      <w:r>
-        <w:rPr>
-          <w:rFonts w:ascii="Arial" w:eastAsia="Times New Roman" w:hAnsi="Arial" w:cs="Arial"/>
-          <w:color w:val="808080"/>
-          <w:sz w:val="30"/>
-          <w:szCs w:val="30"/>
-          <w:lang w:bidi="hi-IN"/>
-        </w:rPr>
-        <w:t>"\n\n---------------------------\n\n"</w:t>
-      </w:r>
-      <w:r>
-        <w:rPr>
-          <w:rFonts w:ascii="Arial" w:eastAsia="Times New Roman" w:hAnsi="Arial" w:cs="Arial"/>
-          <w:b/>
-          <w:bCs/>
-          <w:color w:val="000080"/>
-          <w:sz w:val="30"/>
-          <w:szCs w:val="30"/>
-          <w:lang w:bidi="hi-IN"/>
-        </w:rPr>
-        <w:t>);</w:t>
-      </w:r>
-    </w:p>
-    <w:p>
-      <w:pPr>
-        <w:shd w:val="clear" w:color="auto" w:fill="FFFFFF"/>
-        <w:spacing w:after="0"/>
-        <w:rPr>
-          <w:rFonts w:ascii="Arial" w:eastAsia="Times New Roman" w:hAnsi="Arial" w:cs="Arial"/>
-          <w:color w:val="000000"/>
-          <w:sz w:val="30"/>
-          <w:szCs w:val="30"/>
-          <w:lang w:bidi="hi-IN"/>
-        </w:rPr>
-      </w:pPr>
-      <w:r>
-        <w:rPr>
-          <w:rFonts w:ascii="Arial" w:eastAsia="Times New Roman" w:hAnsi="Arial" w:cs="Arial"/>
-          <w:color w:val="000000"/>
-          <w:sz w:val="30"/>
-          <w:szCs w:val="30"/>
-          <w:lang w:bidi="hi-IN"/>
-        </w:rPr>
-        <w:t xml:space="preserve">        </w:t>
-      </w:r>
-      <w:r>
-        <w:rPr>
-          <w:rFonts w:ascii="Arial" w:eastAsia="Times New Roman" w:hAnsi="Arial" w:cs="Arial"/>
-          <w:b/>
-          <w:bCs/>
-          <w:color w:val="000080"/>
-          <w:sz w:val="30"/>
-          <w:szCs w:val="30"/>
-          <w:lang w:bidi="hi-IN"/>
-        </w:rPr>
-        <w:t>}</w:t>
-      </w:r>
-    </w:p>
-    <w:p>
-      <w:pPr>
-        <w:shd w:val="clear" w:color="auto" w:fill="FFFFFF"/>
-        <w:spacing w:after="0"/>
-        <w:rPr>
-          <w:rFonts w:ascii="Arial" w:eastAsia="Times New Roman" w:hAnsi="Arial" w:cs="Arial"/>
-          <w:color w:val="000000"/>
-          <w:sz w:val="30"/>
-          <w:szCs w:val="30"/>
-          <w:lang w:bidi="hi-IN"/>
-        </w:rPr>
-      </w:pPr>
-      <w:r>
-        <w:rPr>
-          <w:rFonts w:ascii="Arial" w:eastAsia="Times New Roman" w:hAnsi="Arial" w:cs="Arial"/>
-          <w:color w:val="000000"/>
-          <w:sz w:val="30"/>
-          <w:szCs w:val="30"/>
-          <w:lang w:bidi="hi-IN"/>
-        </w:rPr>
-        <w:t xml:space="preserve">    </w:t>
-      </w:r>
-      <w:r>
-        <w:rPr>
-          <w:rFonts w:ascii="Arial" w:eastAsia="Times New Roman" w:hAnsi="Arial" w:cs="Arial"/>
-          <w:b/>
-          <w:bCs/>
-          <w:color w:val="000080"/>
-          <w:sz w:val="30"/>
-          <w:szCs w:val="30"/>
-          <w:lang w:bidi="hi-IN"/>
-        </w:rPr>
-        <w:t>}</w:t>
-      </w:r>
-    </w:p>
-    <w:p>
-      <w:pPr>
-        <w:shd w:val="clear" w:color="auto" w:fill="FFFFFF"/>
-        <w:spacing w:after="0"/>
-        <w:rPr>
-          <w:rFonts w:ascii="Arial" w:eastAsia="Times New Roman" w:hAnsi="Arial" w:cs="Arial"/>
-          <w:color w:val="000000"/>
-          <w:sz w:val="30"/>
-          <w:szCs w:val="30"/>
-          <w:lang w:bidi="hi-IN"/>
-        </w:rPr>
-      </w:pPr>
-      <w:r>
-        <w:rPr>
-          <w:rFonts w:ascii="Arial" w:eastAsia="Times New Roman" w:hAnsi="Arial" w:cs="Arial"/>
-          <w:b/>
-          <w:bCs/>
-          <w:color w:val="000080"/>
-          <w:sz w:val="30"/>
-          <w:szCs w:val="30"/>
-          <w:lang w:bidi="hi-IN"/>
-        </w:rPr>
-        <w:t>}</w:t>
-      </w:r>
-    </w:p>
-    <w:p>
-      <w:pPr>
-        <w:shd w:val="clear" w:color="auto" w:fill="FFFFFF"/>
-        <w:spacing w:after="0"/>
-        <w:rPr>
-          <w:rFonts w:ascii="Arial" w:eastAsia="Times New Roman" w:hAnsi="Arial" w:cs="Arial"/>
-          <w:color w:val="000000"/>
-          <w:sz w:val="30"/>
-          <w:szCs w:val="30"/>
-          <w:lang w:bidi="hi-IN"/>
-        </w:rPr>
-      </w:pPr>
-    </w:p>
-    <w:p>
-      <w:pPr>
-        <w:shd w:val="clear" w:color="auto" w:fill="FFFFFF"/>
-        <w:spacing w:after="0"/>
-        <w:rPr>
-          <w:rFonts w:ascii="Arial" w:eastAsia="Times New Roman" w:hAnsi="Arial" w:cs="Arial"/>
-          <w:color w:val="000000"/>
-          <w:sz w:val="30"/>
-          <w:szCs w:val="30"/>
-          <w:lang w:bidi="hi-IN"/>
-        </w:rPr>
-      </w:pPr>
-      <w:r>
-        <w:rPr>
-          <w:rFonts w:ascii="Arial" w:eastAsia="Times New Roman" w:hAnsi="Arial" w:cs="Arial"/>
-          <w:b/>
-          <w:bCs/>
-          <w:color w:val="000080"/>
-          <w:sz w:val="30"/>
-          <w:szCs w:val="30"/>
-          <w:lang w:bidi="hi-IN"/>
-        </w:rPr>
-        <w:t>----------------------------------------------------</w:t>
-      </w:r>
-    </w:p>
-    <w:p>
-      <w:pPr>
-        <w:shd w:val="clear" w:color="auto" w:fill="FFFFFF"/>
-        <w:spacing w:after="0"/>
-        <w:rPr>
-          <w:rFonts w:ascii="Arial" w:eastAsia="Times New Roman" w:hAnsi="Arial" w:cs="Arial"/>
-          <w:b/>
-          <w:bCs/>
-          <w:color w:val="0000FF"/>
-          <w:sz w:val="30"/>
-          <w:szCs w:val="30"/>
-          <w:lang w:bidi="hi-IN"/>
-        </w:rPr>
       </w:pPr>
       <w:r>
         <w:rPr>
@@ -27330,8 +27320,6 @@
           <w:lang w:bidi="hi-IN"/>
         </w:rPr>
       </w:pPr>
-      <w:bookmarkStart w:id="0" w:name="_GoBack"/>
-      <w:bookmarkEnd w:id="0"/>
       <w:proofErr w:type="gramStart"/>
       <w:r>
         <w:rPr>
@@ -45927,19 +45915,19 @@
         </w:rPr>
         <w:t>for</w:t>
       </w:r>
+      <w:r>
+        <w:rPr>
+          <w:rFonts w:ascii="Arial" w:eastAsia="Times New Roman" w:hAnsi="Arial" w:cs="Arial"/>
+          <w:b/>
+          <w:bCs/>
+          <w:color w:val="000080"/>
+          <w:sz w:val="30"/>
+          <w:szCs w:val="30"/>
+          <w:lang w:bidi="hi-IN"/>
+        </w:rPr>
+        <w:t>(</w:t>
+      </w:r>
       <w:proofErr w:type="gramEnd"/>
-      <w:r>
-        <w:rPr>
-          <w:rFonts w:ascii="Arial" w:eastAsia="Times New Roman" w:hAnsi="Arial" w:cs="Arial"/>
-          <w:b/>
-          <w:bCs/>
-          <w:color w:val="000080"/>
-          <w:sz w:val="30"/>
-          <w:szCs w:val="30"/>
-          <w:lang w:bidi="hi-IN"/>
-        </w:rPr>
-        <w:t>(</w:t>
-      </w:r>
       <w:r>
         <w:rPr>
           <w:rFonts w:ascii="Arial" w:eastAsia="Times New Roman" w:hAnsi="Arial" w:cs="Arial"/>
@@ -49992,25 +49980,27 @@
         <w:spacing w:after="0"/>
         <w:rPr>
           <w:rFonts w:ascii="Arial" w:eastAsia="Times New Roman" w:hAnsi="Arial" w:cs="Arial"/>
-          <w:color w:val="000000"/>
-          <w:sz w:val="30"/>
-          <w:szCs w:val="30"/>
-          <w:lang w:bidi="hi-IN"/>
-        </w:rPr>
-      </w:pPr>
-    </w:p>
-    <w:p>
-      <w:pPr>
-        <w:shd w:val="clear" w:color="auto" w:fill="FFFFFF"/>
-        <w:spacing w:after="0"/>
-        <w:rPr>
-          <w:rFonts w:ascii="Arial" w:eastAsia="Times New Roman" w:hAnsi="Arial" w:cs="Arial"/>
-          <w:color w:val="000000"/>
-          <w:sz w:val="30"/>
-          <w:szCs w:val="30"/>
-          <w:lang w:bidi="hi-IN"/>
-        </w:rPr>
-      </w:pPr>
+          <w:color w:val="008000"/>
+          <w:sz w:val="30"/>
+          <w:szCs w:val="30"/>
+          <w:lang w:bidi="hi-IN"/>
+        </w:rPr>
+      </w:pPr>
+    </w:p>
+    <w:p>
+      <w:pPr>
+        <w:shd w:val="clear" w:color="auto" w:fill="FFFFFF"/>
+        <w:spacing w:after="0"/>
+        <w:rPr>
+          <w:rFonts w:ascii="Arial" w:eastAsia="Times New Roman" w:hAnsi="Arial" w:cs="Arial"/>
+          <w:color w:val="000000"/>
+          <w:sz w:val="30"/>
+          <w:szCs w:val="30"/>
+          <w:lang w:bidi="hi-IN"/>
+        </w:rPr>
+      </w:pPr>
+      <w:bookmarkStart w:id="0" w:name="_GoBack"/>
+      <w:bookmarkEnd w:id="0"/>
       <w:r>
         <w:rPr>
           <w:rFonts w:ascii="Arial" w:eastAsia="Times New Roman" w:hAnsi="Arial" w:cs="Arial"/>
@@ -50045,6 +50035,1342 @@
         <w:rPr>
           <w:rFonts w:ascii="Arial" w:eastAsia="Times New Roman" w:hAnsi="Arial" w:cs="Arial"/>
           <w:color w:val="000000"/>
+          <w:sz w:val="30"/>
+          <w:szCs w:val="30"/>
+          <w:lang w:bidi="hi-IN"/>
+        </w:rPr>
+      </w:pPr>
+    </w:p>
+    <w:p>
+      <w:pPr>
+        <w:shd w:val="clear" w:color="auto" w:fill="FFFFFF"/>
+        <w:spacing w:after="0"/>
+        <w:rPr>
+          <w:rFonts w:ascii="Arial" w:eastAsia="Times New Roman" w:hAnsi="Arial" w:cs="Arial"/>
+          <w:color w:val="000000"/>
+          <w:sz w:val="30"/>
+          <w:szCs w:val="30"/>
+          <w:lang w:bidi="hi-IN"/>
+        </w:rPr>
+      </w:pPr>
+      <w:proofErr w:type="gramStart"/>
+      <w:r>
+        <w:rPr>
+          <w:rFonts w:ascii="Arial" w:eastAsia="Times New Roman" w:hAnsi="Arial" w:cs="Arial"/>
+          <w:b/>
+          <w:bCs/>
+          <w:color w:val="0000FF"/>
+          <w:sz w:val="30"/>
+          <w:szCs w:val="30"/>
+          <w:lang w:bidi="hi-IN"/>
+        </w:rPr>
+        <w:t>import</w:t>
+      </w:r>
+      <w:proofErr w:type="gramEnd"/>
+      <w:r>
+        <w:rPr>
+          <w:rFonts w:ascii="Arial" w:eastAsia="Times New Roman" w:hAnsi="Arial" w:cs="Arial"/>
+          <w:color w:val="000000"/>
+          <w:sz w:val="30"/>
+          <w:szCs w:val="30"/>
+          <w:lang w:bidi="hi-IN"/>
+        </w:rPr>
+        <w:t xml:space="preserve"> java</w:t>
+      </w:r>
+      <w:r>
+        <w:rPr>
+          <w:rFonts w:ascii="Arial" w:eastAsia="Times New Roman" w:hAnsi="Arial" w:cs="Arial"/>
+          <w:b/>
+          <w:bCs/>
+          <w:color w:val="000080"/>
+          <w:sz w:val="30"/>
+          <w:szCs w:val="30"/>
+          <w:lang w:bidi="hi-IN"/>
+        </w:rPr>
+        <w:t>.</w:t>
+      </w:r>
+      <w:r>
+        <w:rPr>
+          <w:rFonts w:ascii="Arial" w:eastAsia="Times New Roman" w:hAnsi="Arial" w:cs="Arial"/>
+          <w:color w:val="000000"/>
+          <w:sz w:val="30"/>
+          <w:szCs w:val="30"/>
+          <w:lang w:bidi="hi-IN"/>
+        </w:rPr>
+        <w:t>util</w:t>
+      </w:r>
+      <w:r>
+        <w:rPr>
+          <w:rFonts w:ascii="Arial" w:eastAsia="Times New Roman" w:hAnsi="Arial" w:cs="Arial"/>
+          <w:b/>
+          <w:bCs/>
+          <w:color w:val="000080"/>
+          <w:sz w:val="30"/>
+          <w:szCs w:val="30"/>
+          <w:lang w:bidi="hi-IN"/>
+        </w:rPr>
+        <w:t>.</w:t>
+      </w:r>
+      <w:r>
+        <w:rPr>
+          <w:rFonts w:ascii="Arial" w:eastAsia="Times New Roman" w:hAnsi="Arial" w:cs="Arial"/>
+          <w:color w:val="000000"/>
+          <w:sz w:val="30"/>
+          <w:szCs w:val="30"/>
+          <w:lang w:bidi="hi-IN"/>
+        </w:rPr>
+        <w:t>LinkedList</w:t>
+      </w:r>
+      <w:r>
+        <w:rPr>
+          <w:rFonts w:ascii="Arial" w:eastAsia="Times New Roman" w:hAnsi="Arial" w:cs="Arial"/>
+          <w:b/>
+          <w:bCs/>
+          <w:color w:val="000080"/>
+          <w:sz w:val="30"/>
+          <w:szCs w:val="30"/>
+          <w:lang w:bidi="hi-IN"/>
+        </w:rPr>
+        <w:t>;</w:t>
+      </w:r>
+    </w:p>
+    <w:p>
+      <w:pPr>
+        <w:shd w:val="clear" w:color="auto" w:fill="FFFFFF"/>
+        <w:spacing w:after="0"/>
+        <w:rPr>
+          <w:rFonts w:ascii="Arial" w:eastAsia="Times New Roman" w:hAnsi="Arial" w:cs="Arial"/>
+          <w:color w:val="000000"/>
+          <w:sz w:val="30"/>
+          <w:szCs w:val="30"/>
+          <w:lang w:bidi="hi-IN"/>
+        </w:rPr>
+      </w:pPr>
+    </w:p>
+    <w:p>
+      <w:pPr>
+        <w:shd w:val="clear" w:color="auto" w:fill="FFFFFF"/>
+        <w:spacing w:after="0"/>
+        <w:rPr>
+          <w:rFonts w:ascii="Arial" w:eastAsia="Times New Roman" w:hAnsi="Arial" w:cs="Arial"/>
+          <w:color w:val="000000"/>
+          <w:sz w:val="30"/>
+          <w:szCs w:val="30"/>
+          <w:lang w:bidi="hi-IN"/>
+        </w:rPr>
+      </w:pPr>
+      <w:proofErr w:type="gramStart"/>
+      <w:r>
+        <w:rPr>
+          <w:rFonts w:ascii="Arial" w:eastAsia="Times New Roman" w:hAnsi="Arial" w:cs="Arial"/>
+          <w:color w:val="8000FF"/>
+          <w:sz w:val="30"/>
+          <w:szCs w:val="30"/>
+          <w:lang w:bidi="hi-IN"/>
+        </w:rPr>
+        <w:t>class</w:t>
+      </w:r>
+      <w:proofErr w:type="gramEnd"/>
+      <w:r>
+        <w:rPr>
+          <w:rFonts w:ascii="Arial" w:eastAsia="Times New Roman" w:hAnsi="Arial" w:cs="Arial"/>
+          <w:color w:val="000000"/>
+          <w:sz w:val="30"/>
+          <w:szCs w:val="30"/>
+          <w:lang w:bidi="hi-IN"/>
+        </w:rPr>
+        <w:t xml:space="preserve"> Q28_Linked_List_set</w:t>
+      </w:r>
+    </w:p>
+    <w:p>
+      <w:pPr>
+        <w:shd w:val="clear" w:color="auto" w:fill="FFFFFF"/>
+        <w:spacing w:after="0"/>
+        <w:rPr>
+          <w:rFonts w:ascii="Arial" w:eastAsia="Times New Roman" w:hAnsi="Arial" w:cs="Arial"/>
+          <w:color w:val="000000"/>
+          <w:sz w:val="30"/>
+          <w:szCs w:val="30"/>
+          <w:lang w:bidi="hi-IN"/>
+        </w:rPr>
+      </w:pPr>
+      <w:r>
+        <w:rPr>
+          <w:rFonts w:ascii="Arial" w:eastAsia="Times New Roman" w:hAnsi="Arial" w:cs="Arial"/>
+          <w:b/>
+          <w:bCs/>
+          <w:color w:val="000080"/>
+          <w:sz w:val="30"/>
+          <w:szCs w:val="30"/>
+          <w:lang w:bidi="hi-IN"/>
+        </w:rPr>
+        <w:t>{</w:t>
+      </w:r>
+    </w:p>
+    <w:p>
+      <w:pPr>
+        <w:shd w:val="clear" w:color="auto" w:fill="FFFFFF"/>
+        <w:spacing w:after="0"/>
+        <w:rPr>
+          <w:rFonts w:ascii="Arial" w:eastAsia="Times New Roman" w:hAnsi="Arial" w:cs="Arial"/>
+          <w:color w:val="000000"/>
+          <w:sz w:val="30"/>
+          <w:szCs w:val="30"/>
+          <w:lang w:bidi="hi-IN"/>
+        </w:rPr>
+      </w:pPr>
+      <w:r>
+        <w:rPr>
+          <w:rFonts w:ascii="Arial" w:eastAsia="Times New Roman" w:hAnsi="Arial" w:cs="Arial"/>
+          <w:color w:val="000000"/>
+          <w:sz w:val="30"/>
+          <w:szCs w:val="30"/>
+          <w:lang w:bidi="hi-IN"/>
+        </w:rPr>
+        <w:t xml:space="preserve">    </w:t>
+      </w:r>
+      <w:proofErr w:type="gramStart"/>
+      <w:r>
+        <w:rPr>
+          <w:rFonts w:ascii="Arial" w:eastAsia="Times New Roman" w:hAnsi="Arial" w:cs="Arial"/>
+          <w:color w:val="8000FF"/>
+          <w:sz w:val="30"/>
+          <w:szCs w:val="30"/>
+          <w:lang w:bidi="hi-IN"/>
+        </w:rPr>
+        <w:t>public</w:t>
+      </w:r>
+      <w:proofErr w:type="gramEnd"/>
+      <w:r>
+        <w:rPr>
+          <w:rFonts w:ascii="Arial" w:eastAsia="Times New Roman" w:hAnsi="Arial" w:cs="Arial"/>
+          <w:color w:val="000000"/>
+          <w:sz w:val="30"/>
+          <w:szCs w:val="30"/>
+          <w:lang w:bidi="hi-IN"/>
+        </w:rPr>
+        <w:t xml:space="preserve"> </w:t>
+      </w:r>
+      <w:r>
+        <w:rPr>
+          <w:rFonts w:ascii="Arial" w:eastAsia="Times New Roman" w:hAnsi="Arial" w:cs="Arial"/>
+          <w:color w:val="8000FF"/>
+          <w:sz w:val="30"/>
+          <w:szCs w:val="30"/>
+          <w:lang w:bidi="hi-IN"/>
+        </w:rPr>
+        <w:t>static</w:t>
+      </w:r>
+      <w:r>
+        <w:rPr>
+          <w:rFonts w:ascii="Arial" w:eastAsia="Times New Roman" w:hAnsi="Arial" w:cs="Arial"/>
+          <w:color w:val="000000"/>
+          <w:sz w:val="30"/>
+          <w:szCs w:val="30"/>
+          <w:lang w:bidi="hi-IN"/>
+        </w:rPr>
+        <w:t xml:space="preserve"> </w:t>
+      </w:r>
+      <w:r>
+        <w:rPr>
+          <w:rFonts w:ascii="Arial" w:eastAsia="Times New Roman" w:hAnsi="Arial" w:cs="Arial"/>
+          <w:color w:val="8000FF"/>
+          <w:sz w:val="30"/>
+          <w:szCs w:val="30"/>
+          <w:lang w:bidi="hi-IN"/>
+        </w:rPr>
+        <w:t>void</w:t>
+      </w:r>
+      <w:r>
+        <w:rPr>
+          <w:rFonts w:ascii="Arial" w:eastAsia="Times New Roman" w:hAnsi="Arial" w:cs="Arial"/>
+          <w:color w:val="000000"/>
+          <w:sz w:val="30"/>
+          <w:szCs w:val="30"/>
+          <w:lang w:bidi="hi-IN"/>
+        </w:rPr>
+        <w:t xml:space="preserve"> main</w:t>
+      </w:r>
+      <w:r>
+        <w:rPr>
+          <w:rFonts w:ascii="Arial" w:eastAsia="Times New Roman" w:hAnsi="Arial" w:cs="Arial"/>
+          <w:b/>
+          <w:bCs/>
+          <w:color w:val="000080"/>
+          <w:sz w:val="30"/>
+          <w:szCs w:val="30"/>
+          <w:lang w:bidi="hi-IN"/>
+        </w:rPr>
+        <w:t>(</w:t>
+      </w:r>
+      <w:r>
+        <w:rPr>
+          <w:rFonts w:ascii="Arial" w:eastAsia="Times New Roman" w:hAnsi="Arial" w:cs="Arial"/>
+          <w:color w:val="000000"/>
+          <w:sz w:val="30"/>
+          <w:szCs w:val="30"/>
+          <w:lang w:bidi="hi-IN"/>
+        </w:rPr>
+        <w:t>String args</w:t>
+      </w:r>
+      <w:r>
+        <w:rPr>
+          <w:rFonts w:ascii="Arial" w:eastAsia="Times New Roman" w:hAnsi="Arial" w:cs="Arial"/>
+          <w:b/>
+          <w:bCs/>
+          <w:color w:val="000080"/>
+          <w:sz w:val="30"/>
+          <w:szCs w:val="30"/>
+          <w:lang w:bidi="hi-IN"/>
+        </w:rPr>
+        <w:t>[])</w:t>
+      </w:r>
+    </w:p>
+    <w:p>
+      <w:pPr>
+        <w:shd w:val="clear" w:color="auto" w:fill="FFFFFF"/>
+        <w:spacing w:after="0"/>
+        <w:rPr>
+          <w:rFonts w:ascii="Arial" w:eastAsia="Times New Roman" w:hAnsi="Arial" w:cs="Arial"/>
+          <w:color w:val="000000"/>
+          <w:sz w:val="30"/>
+          <w:szCs w:val="30"/>
+          <w:lang w:bidi="hi-IN"/>
+        </w:rPr>
+      </w:pPr>
+      <w:r>
+        <w:rPr>
+          <w:rFonts w:ascii="Arial" w:eastAsia="Times New Roman" w:hAnsi="Arial" w:cs="Arial"/>
+          <w:color w:val="000000"/>
+          <w:sz w:val="30"/>
+          <w:szCs w:val="30"/>
+          <w:lang w:bidi="hi-IN"/>
+        </w:rPr>
+        <w:t xml:space="preserve">    </w:t>
+      </w:r>
+      <w:r>
+        <w:rPr>
+          <w:rFonts w:ascii="Arial" w:eastAsia="Times New Roman" w:hAnsi="Arial" w:cs="Arial"/>
+          <w:b/>
+          <w:bCs/>
+          <w:color w:val="000080"/>
+          <w:sz w:val="30"/>
+          <w:szCs w:val="30"/>
+          <w:lang w:bidi="hi-IN"/>
+        </w:rPr>
+        <w:t>{</w:t>
+      </w:r>
+    </w:p>
+    <w:p>
+      <w:pPr>
+        <w:shd w:val="clear" w:color="auto" w:fill="FFFFFF"/>
+        <w:spacing w:after="0"/>
+        <w:rPr>
+          <w:rFonts w:ascii="Arial" w:eastAsia="Times New Roman" w:hAnsi="Arial" w:cs="Arial"/>
+          <w:color w:val="000000"/>
+          <w:sz w:val="30"/>
+          <w:szCs w:val="30"/>
+          <w:lang w:bidi="hi-IN"/>
+        </w:rPr>
+      </w:pPr>
+      <w:r>
+        <w:rPr>
+          <w:rFonts w:ascii="Arial" w:eastAsia="Times New Roman" w:hAnsi="Arial" w:cs="Arial"/>
+          <w:color w:val="000000"/>
+          <w:sz w:val="30"/>
+          <w:szCs w:val="30"/>
+          <w:lang w:bidi="hi-IN"/>
+        </w:rPr>
+        <w:t xml:space="preserve">        LinkedList li1 </w:t>
+      </w:r>
+      <w:r>
+        <w:rPr>
+          <w:rFonts w:ascii="Arial" w:eastAsia="Times New Roman" w:hAnsi="Arial" w:cs="Arial"/>
+          <w:b/>
+          <w:bCs/>
+          <w:color w:val="000080"/>
+          <w:sz w:val="30"/>
+          <w:szCs w:val="30"/>
+          <w:lang w:bidi="hi-IN"/>
+        </w:rPr>
+        <w:t>=</w:t>
+      </w:r>
+      <w:r>
+        <w:rPr>
+          <w:rFonts w:ascii="Arial" w:eastAsia="Times New Roman" w:hAnsi="Arial" w:cs="Arial"/>
+          <w:color w:val="000000"/>
+          <w:sz w:val="30"/>
+          <w:szCs w:val="30"/>
+          <w:lang w:bidi="hi-IN"/>
+        </w:rPr>
+        <w:t xml:space="preserve"> </w:t>
+      </w:r>
+      <w:r>
+        <w:rPr>
+          <w:rFonts w:ascii="Arial" w:eastAsia="Times New Roman" w:hAnsi="Arial" w:cs="Arial"/>
+          <w:b/>
+          <w:bCs/>
+          <w:color w:val="0000FF"/>
+          <w:sz w:val="30"/>
+          <w:szCs w:val="30"/>
+          <w:lang w:bidi="hi-IN"/>
+        </w:rPr>
+        <w:t>new</w:t>
+      </w:r>
+      <w:r>
+        <w:rPr>
+          <w:rFonts w:ascii="Arial" w:eastAsia="Times New Roman" w:hAnsi="Arial" w:cs="Arial"/>
+          <w:color w:val="000000"/>
+          <w:sz w:val="30"/>
+          <w:szCs w:val="30"/>
+          <w:lang w:bidi="hi-IN"/>
+        </w:rPr>
+        <w:t xml:space="preserve"> </w:t>
+      </w:r>
+      <w:proofErr w:type="gramStart"/>
+      <w:r>
+        <w:rPr>
+          <w:rFonts w:ascii="Arial" w:eastAsia="Times New Roman" w:hAnsi="Arial" w:cs="Arial"/>
+          <w:color w:val="000000"/>
+          <w:sz w:val="30"/>
+          <w:szCs w:val="30"/>
+          <w:lang w:bidi="hi-IN"/>
+        </w:rPr>
+        <w:t>LinkedList</w:t>
+      </w:r>
+      <w:r>
+        <w:rPr>
+          <w:rFonts w:ascii="Arial" w:eastAsia="Times New Roman" w:hAnsi="Arial" w:cs="Arial"/>
+          <w:b/>
+          <w:bCs/>
+          <w:color w:val="000080"/>
+          <w:sz w:val="30"/>
+          <w:szCs w:val="30"/>
+          <w:lang w:bidi="hi-IN"/>
+        </w:rPr>
+        <w:t>(</w:t>
+      </w:r>
+      <w:proofErr w:type="gramEnd"/>
+      <w:r>
+        <w:rPr>
+          <w:rFonts w:ascii="Arial" w:eastAsia="Times New Roman" w:hAnsi="Arial" w:cs="Arial"/>
+          <w:b/>
+          <w:bCs/>
+          <w:color w:val="000080"/>
+          <w:sz w:val="30"/>
+          <w:szCs w:val="30"/>
+          <w:lang w:bidi="hi-IN"/>
+        </w:rPr>
+        <w:t>);</w:t>
+      </w:r>
+    </w:p>
+    <w:p>
+      <w:pPr>
+        <w:shd w:val="clear" w:color="auto" w:fill="FFFFFF"/>
+        <w:spacing w:after="0"/>
+        <w:rPr>
+          <w:rFonts w:ascii="Arial" w:eastAsia="Times New Roman" w:hAnsi="Arial" w:cs="Arial"/>
+          <w:color w:val="000000"/>
+          <w:sz w:val="30"/>
+          <w:szCs w:val="30"/>
+          <w:lang w:bidi="hi-IN"/>
+        </w:rPr>
+      </w:pPr>
+    </w:p>
+    <w:p>
+      <w:pPr>
+        <w:shd w:val="clear" w:color="auto" w:fill="FFFFFF"/>
+        <w:spacing w:after="0"/>
+        <w:rPr>
+          <w:rFonts w:ascii="Arial" w:eastAsia="Times New Roman" w:hAnsi="Arial" w:cs="Arial"/>
+          <w:color w:val="000000"/>
+          <w:sz w:val="30"/>
+          <w:szCs w:val="30"/>
+          <w:lang w:bidi="hi-IN"/>
+        </w:rPr>
+      </w:pPr>
+      <w:r>
+        <w:rPr>
+          <w:rFonts w:ascii="Arial" w:eastAsia="Times New Roman" w:hAnsi="Arial" w:cs="Arial"/>
+          <w:color w:val="000000"/>
+          <w:sz w:val="30"/>
+          <w:szCs w:val="30"/>
+          <w:lang w:bidi="hi-IN"/>
+        </w:rPr>
+        <w:t xml:space="preserve">        </w:t>
+      </w:r>
+      <w:proofErr w:type="gramStart"/>
+      <w:r>
+        <w:rPr>
+          <w:rFonts w:ascii="Arial" w:eastAsia="Times New Roman" w:hAnsi="Arial" w:cs="Arial"/>
+          <w:color w:val="000000"/>
+          <w:sz w:val="30"/>
+          <w:szCs w:val="30"/>
+          <w:lang w:bidi="hi-IN"/>
+        </w:rPr>
+        <w:t>li1</w:t>
+      </w:r>
+      <w:r>
+        <w:rPr>
+          <w:rFonts w:ascii="Arial" w:eastAsia="Times New Roman" w:hAnsi="Arial" w:cs="Arial"/>
+          <w:b/>
+          <w:bCs/>
+          <w:color w:val="000080"/>
+          <w:sz w:val="30"/>
+          <w:szCs w:val="30"/>
+          <w:lang w:bidi="hi-IN"/>
+        </w:rPr>
+        <w:t>.</w:t>
+      </w:r>
+      <w:r>
+        <w:rPr>
+          <w:rFonts w:ascii="Arial" w:eastAsia="Times New Roman" w:hAnsi="Arial" w:cs="Arial"/>
+          <w:color w:val="000000"/>
+          <w:sz w:val="30"/>
+          <w:szCs w:val="30"/>
+          <w:lang w:bidi="hi-IN"/>
+        </w:rPr>
+        <w:t>add</w:t>
+      </w:r>
+      <w:r>
+        <w:rPr>
+          <w:rFonts w:ascii="Arial" w:eastAsia="Times New Roman" w:hAnsi="Arial" w:cs="Arial"/>
+          <w:b/>
+          <w:bCs/>
+          <w:color w:val="000080"/>
+          <w:sz w:val="30"/>
+          <w:szCs w:val="30"/>
+          <w:lang w:bidi="hi-IN"/>
+        </w:rPr>
+        <w:t>(</w:t>
+      </w:r>
+      <w:proofErr w:type="gramEnd"/>
+      <w:r>
+        <w:rPr>
+          <w:rFonts w:ascii="Arial" w:eastAsia="Times New Roman" w:hAnsi="Arial" w:cs="Arial"/>
+          <w:color w:val="FF8000"/>
+          <w:sz w:val="30"/>
+          <w:szCs w:val="30"/>
+          <w:lang w:bidi="hi-IN"/>
+        </w:rPr>
+        <w:t>10</w:t>
+      </w:r>
+      <w:r>
+        <w:rPr>
+          <w:rFonts w:ascii="Arial" w:eastAsia="Times New Roman" w:hAnsi="Arial" w:cs="Arial"/>
+          <w:b/>
+          <w:bCs/>
+          <w:color w:val="000080"/>
+          <w:sz w:val="30"/>
+          <w:szCs w:val="30"/>
+          <w:lang w:bidi="hi-IN"/>
+        </w:rPr>
+        <w:t>);</w:t>
+      </w:r>
+      <w:r>
+        <w:rPr>
+          <w:rFonts w:ascii="Arial" w:eastAsia="Times New Roman" w:hAnsi="Arial" w:cs="Arial"/>
+          <w:color w:val="000000"/>
+          <w:sz w:val="30"/>
+          <w:szCs w:val="30"/>
+          <w:lang w:bidi="hi-IN"/>
+        </w:rPr>
+        <w:t xml:space="preserve">        li1</w:t>
+      </w:r>
+      <w:r>
+        <w:rPr>
+          <w:rFonts w:ascii="Arial" w:eastAsia="Times New Roman" w:hAnsi="Arial" w:cs="Arial"/>
+          <w:b/>
+          <w:bCs/>
+          <w:color w:val="000080"/>
+          <w:sz w:val="30"/>
+          <w:szCs w:val="30"/>
+          <w:lang w:bidi="hi-IN"/>
+        </w:rPr>
+        <w:t>.</w:t>
+      </w:r>
+      <w:r>
+        <w:rPr>
+          <w:rFonts w:ascii="Arial" w:eastAsia="Times New Roman" w:hAnsi="Arial" w:cs="Arial"/>
+          <w:color w:val="000000"/>
+          <w:sz w:val="30"/>
+          <w:szCs w:val="30"/>
+          <w:lang w:bidi="hi-IN"/>
+        </w:rPr>
+        <w:t>add</w:t>
+      </w:r>
+      <w:r>
+        <w:rPr>
+          <w:rFonts w:ascii="Arial" w:eastAsia="Times New Roman" w:hAnsi="Arial" w:cs="Arial"/>
+          <w:b/>
+          <w:bCs/>
+          <w:color w:val="000080"/>
+          <w:sz w:val="30"/>
+          <w:szCs w:val="30"/>
+          <w:lang w:bidi="hi-IN"/>
+        </w:rPr>
+        <w:t>(</w:t>
+      </w:r>
+      <w:r>
+        <w:rPr>
+          <w:rFonts w:ascii="Arial" w:eastAsia="Times New Roman" w:hAnsi="Arial" w:cs="Arial"/>
+          <w:color w:val="FF8000"/>
+          <w:sz w:val="30"/>
+          <w:szCs w:val="30"/>
+          <w:lang w:bidi="hi-IN"/>
+        </w:rPr>
+        <w:t>20</w:t>
+      </w:r>
+      <w:r>
+        <w:rPr>
+          <w:rFonts w:ascii="Arial" w:eastAsia="Times New Roman" w:hAnsi="Arial" w:cs="Arial"/>
+          <w:b/>
+          <w:bCs/>
+          <w:color w:val="000080"/>
+          <w:sz w:val="30"/>
+          <w:szCs w:val="30"/>
+          <w:lang w:bidi="hi-IN"/>
+        </w:rPr>
+        <w:t>);</w:t>
+      </w:r>
+      <w:r>
+        <w:rPr>
+          <w:rFonts w:ascii="Arial" w:eastAsia="Times New Roman" w:hAnsi="Arial" w:cs="Arial"/>
+          <w:color w:val="000000"/>
+          <w:sz w:val="30"/>
+          <w:szCs w:val="30"/>
+          <w:lang w:bidi="hi-IN"/>
+        </w:rPr>
+        <w:t xml:space="preserve">        li1</w:t>
+      </w:r>
+      <w:r>
+        <w:rPr>
+          <w:rFonts w:ascii="Arial" w:eastAsia="Times New Roman" w:hAnsi="Arial" w:cs="Arial"/>
+          <w:b/>
+          <w:bCs/>
+          <w:color w:val="000080"/>
+          <w:sz w:val="30"/>
+          <w:szCs w:val="30"/>
+          <w:lang w:bidi="hi-IN"/>
+        </w:rPr>
+        <w:t>.</w:t>
+      </w:r>
+      <w:r>
+        <w:rPr>
+          <w:rFonts w:ascii="Arial" w:eastAsia="Times New Roman" w:hAnsi="Arial" w:cs="Arial"/>
+          <w:color w:val="000000"/>
+          <w:sz w:val="30"/>
+          <w:szCs w:val="30"/>
+          <w:lang w:bidi="hi-IN"/>
+        </w:rPr>
+        <w:t>add</w:t>
+      </w:r>
+      <w:r>
+        <w:rPr>
+          <w:rFonts w:ascii="Arial" w:eastAsia="Times New Roman" w:hAnsi="Arial" w:cs="Arial"/>
+          <w:b/>
+          <w:bCs/>
+          <w:color w:val="000080"/>
+          <w:sz w:val="30"/>
+          <w:szCs w:val="30"/>
+          <w:lang w:bidi="hi-IN"/>
+        </w:rPr>
+        <w:t>(</w:t>
+      </w:r>
+      <w:r>
+        <w:rPr>
+          <w:rFonts w:ascii="Arial" w:eastAsia="Times New Roman" w:hAnsi="Arial" w:cs="Arial"/>
+          <w:color w:val="FF8000"/>
+          <w:sz w:val="30"/>
+          <w:szCs w:val="30"/>
+          <w:lang w:bidi="hi-IN"/>
+        </w:rPr>
+        <w:t>30</w:t>
+      </w:r>
+      <w:r>
+        <w:rPr>
+          <w:rFonts w:ascii="Arial" w:eastAsia="Times New Roman" w:hAnsi="Arial" w:cs="Arial"/>
+          <w:b/>
+          <w:bCs/>
+          <w:color w:val="000080"/>
+          <w:sz w:val="30"/>
+          <w:szCs w:val="30"/>
+          <w:lang w:bidi="hi-IN"/>
+        </w:rPr>
+        <w:t>);</w:t>
+      </w:r>
+    </w:p>
+    <w:p>
+      <w:pPr>
+        <w:shd w:val="clear" w:color="auto" w:fill="FFFFFF"/>
+        <w:spacing w:after="0"/>
+        <w:rPr>
+          <w:rFonts w:ascii="Arial" w:eastAsia="Times New Roman" w:hAnsi="Arial" w:cs="Arial"/>
+          <w:color w:val="000000"/>
+          <w:sz w:val="30"/>
+          <w:szCs w:val="30"/>
+          <w:lang w:bidi="hi-IN"/>
+        </w:rPr>
+      </w:pPr>
+      <w:r>
+        <w:rPr>
+          <w:rFonts w:ascii="Arial" w:eastAsia="Times New Roman" w:hAnsi="Arial" w:cs="Arial"/>
+          <w:color w:val="000000"/>
+          <w:sz w:val="30"/>
+          <w:szCs w:val="30"/>
+          <w:lang w:bidi="hi-IN"/>
+        </w:rPr>
+        <w:t xml:space="preserve">        </w:t>
+      </w:r>
+      <w:proofErr w:type="gramStart"/>
+      <w:r>
+        <w:rPr>
+          <w:rFonts w:ascii="Arial" w:eastAsia="Times New Roman" w:hAnsi="Arial" w:cs="Arial"/>
+          <w:color w:val="000000"/>
+          <w:sz w:val="30"/>
+          <w:szCs w:val="30"/>
+          <w:lang w:bidi="hi-IN"/>
+        </w:rPr>
+        <w:t>li1</w:t>
+      </w:r>
+      <w:r>
+        <w:rPr>
+          <w:rFonts w:ascii="Arial" w:eastAsia="Times New Roman" w:hAnsi="Arial" w:cs="Arial"/>
+          <w:b/>
+          <w:bCs/>
+          <w:color w:val="000080"/>
+          <w:sz w:val="30"/>
+          <w:szCs w:val="30"/>
+          <w:lang w:bidi="hi-IN"/>
+        </w:rPr>
+        <w:t>.</w:t>
+      </w:r>
+      <w:r>
+        <w:rPr>
+          <w:rFonts w:ascii="Arial" w:eastAsia="Times New Roman" w:hAnsi="Arial" w:cs="Arial"/>
+          <w:color w:val="000000"/>
+          <w:sz w:val="30"/>
+          <w:szCs w:val="30"/>
+          <w:lang w:bidi="hi-IN"/>
+        </w:rPr>
+        <w:t>add</w:t>
+      </w:r>
+      <w:r>
+        <w:rPr>
+          <w:rFonts w:ascii="Arial" w:eastAsia="Times New Roman" w:hAnsi="Arial" w:cs="Arial"/>
+          <w:b/>
+          <w:bCs/>
+          <w:color w:val="000080"/>
+          <w:sz w:val="30"/>
+          <w:szCs w:val="30"/>
+          <w:lang w:bidi="hi-IN"/>
+        </w:rPr>
+        <w:t>(</w:t>
+      </w:r>
+      <w:proofErr w:type="gramEnd"/>
+      <w:r>
+        <w:rPr>
+          <w:rFonts w:ascii="Arial" w:eastAsia="Times New Roman" w:hAnsi="Arial" w:cs="Arial"/>
+          <w:color w:val="FF8000"/>
+          <w:sz w:val="30"/>
+          <w:szCs w:val="30"/>
+          <w:lang w:bidi="hi-IN"/>
+        </w:rPr>
+        <w:t>40</w:t>
+      </w:r>
+      <w:r>
+        <w:rPr>
+          <w:rFonts w:ascii="Arial" w:eastAsia="Times New Roman" w:hAnsi="Arial" w:cs="Arial"/>
+          <w:b/>
+          <w:bCs/>
+          <w:color w:val="000080"/>
+          <w:sz w:val="30"/>
+          <w:szCs w:val="30"/>
+          <w:lang w:bidi="hi-IN"/>
+        </w:rPr>
+        <w:t>);</w:t>
+      </w:r>
+      <w:r>
+        <w:rPr>
+          <w:rFonts w:ascii="Arial" w:eastAsia="Times New Roman" w:hAnsi="Arial" w:cs="Arial"/>
+          <w:color w:val="000000"/>
+          <w:sz w:val="30"/>
+          <w:szCs w:val="30"/>
+          <w:lang w:bidi="hi-IN"/>
+        </w:rPr>
+        <w:t xml:space="preserve">        li1</w:t>
+      </w:r>
+      <w:r>
+        <w:rPr>
+          <w:rFonts w:ascii="Arial" w:eastAsia="Times New Roman" w:hAnsi="Arial" w:cs="Arial"/>
+          <w:b/>
+          <w:bCs/>
+          <w:color w:val="000080"/>
+          <w:sz w:val="30"/>
+          <w:szCs w:val="30"/>
+          <w:lang w:bidi="hi-IN"/>
+        </w:rPr>
+        <w:t>.</w:t>
+      </w:r>
+      <w:r>
+        <w:rPr>
+          <w:rFonts w:ascii="Arial" w:eastAsia="Times New Roman" w:hAnsi="Arial" w:cs="Arial"/>
+          <w:color w:val="000000"/>
+          <w:sz w:val="30"/>
+          <w:szCs w:val="30"/>
+          <w:lang w:bidi="hi-IN"/>
+        </w:rPr>
+        <w:t>add</w:t>
+      </w:r>
+      <w:r>
+        <w:rPr>
+          <w:rFonts w:ascii="Arial" w:eastAsia="Times New Roman" w:hAnsi="Arial" w:cs="Arial"/>
+          <w:b/>
+          <w:bCs/>
+          <w:color w:val="000080"/>
+          <w:sz w:val="30"/>
+          <w:szCs w:val="30"/>
+          <w:lang w:bidi="hi-IN"/>
+        </w:rPr>
+        <w:t>(</w:t>
+      </w:r>
+      <w:r>
+        <w:rPr>
+          <w:rFonts w:ascii="Arial" w:eastAsia="Times New Roman" w:hAnsi="Arial" w:cs="Arial"/>
+          <w:color w:val="FF8000"/>
+          <w:sz w:val="30"/>
+          <w:szCs w:val="30"/>
+          <w:lang w:bidi="hi-IN"/>
+        </w:rPr>
+        <w:t>50</w:t>
+      </w:r>
+      <w:r>
+        <w:rPr>
+          <w:rFonts w:ascii="Arial" w:eastAsia="Times New Roman" w:hAnsi="Arial" w:cs="Arial"/>
+          <w:b/>
+          <w:bCs/>
+          <w:color w:val="000080"/>
+          <w:sz w:val="30"/>
+          <w:szCs w:val="30"/>
+          <w:lang w:bidi="hi-IN"/>
+        </w:rPr>
+        <w:t>);</w:t>
+      </w:r>
+    </w:p>
+    <w:p>
+      <w:pPr>
+        <w:shd w:val="clear" w:color="auto" w:fill="FFFFFF"/>
+        <w:spacing w:after="0"/>
+        <w:rPr>
+          <w:rFonts w:ascii="Arial" w:eastAsia="Times New Roman" w:hAnsi="Arial" w:cs="Arial"/>
+          <w:color w:val="000000"/>
+          <w:sz w:val="30"/>
+          <w:szCs w:val="30"/>
+          <w:lang w:bidi="hi-IN"/>
+        </w:rPr>
+      </w:pPr>
+      <w:r>
+        <w:rPr>
+          <w:rFonts w:ascii="Arial" w:eastAsia="Times New Roman" w:hAnsi="Arial" w:cs="Arial"/>
+          <w:color w:val="000000"/>
+          <w:sz w:val="30"/>
+          <w:szCs w:val="30"/>
+          <w:lang w:bidi="hi-IN"/>
+        </w:rPr>
+        <w:t xml:space="preserve">        </w:t>
+      </w:r>
+    </w:p>
+    <w:p>
+      <w:pPr>
+        <w:shd w:val="clear" w:color="auto" w:fill="FFFFFF"/>
+        <w:spacing w:after="0"/>
+        <w:rPr>
+          <w:rFonts w:ascii="Arial" w:eastAsia="Times New Roman" w:hAnsi="Arial" w:cs="Arial"/>
+          <w:color w:val="000000"/>
+          <w:sz w:val="30"/>
+          <w:szCs w:val="30"/>
+          <w:lang w:bidi="hi-IN"/>
+        </w:rPr>
+      </w:pPr>
+      <w:r>
+        <w:rPr>
+          <w:rFonts w:ascii="Arial" w:eastAsia="Times New Roman" w:hAnsi="Arial" w:cs="Arial"/>
+          <w:color w:val="000000"/>
+          <w:sz w:val="30"/>
+          <w:szCs w:val="30"/>
+          <w:lang w:bidi="hi-IN"/>
+        </w:rPr>
+        <w:t xml:space="preserve">        </w:t>
+      </w:r>
+      <w:proofErr w:type="gramStart"/>
+      <w:r>
+        <w:rPr>
+          <w:rFonts w:ascii="Arial" w:eastAsia="Times New Roman" w:hAnsi="Arial" w:cs="Arial"/>
+          <w:color w:val="000000"/>
+          <w:sz w:val="30"/>
+          <w:szCs w:val="30"/>
+          <w:lang w:bidi="hi-IN"/>
+        </w:rPr>
+        <w:t>System</w:t>
+      </w:r>
+      <w:r>
+        <w:rPr>
+          <w:rFonts w:ascii="Arial" w:eastAsia="Times New Roman" w:hAnsi="Arial" w:cs="Arial"/>
+          <w:b/>
+          <w:bCs/>
+          <w:color w:val="000080"/>
+          <w:sz w:val="30"/>
+          <w:szCs w:val="30"/>
+          <w:lang w:bidi="hi-IN"/>
+        </w:rPr>
+        <w:t>.</w:t>
+      </w:r>
+      <w:r>
+        <w:rPr>
+          <w:rFonts w:ascii="Arial" w:eastAsia="Times New Roman" w:hAnsi="Arial" w:cs="Arial"/>
+          <w:color w:val="000000"/>
+          <w:sz w:val="30"/>
+          <w:szCs w:val="30"/>
+          <w:lang w:bidi="hi-IN"/>
+        </w:rPr>
+        <w:t>out</w:t>
+      </w:r>
+      <w:r>
+        <w:rPr>
+          <w:rFonts w:ascii="Arial" w:eastAsia="Times New Roman" w:hAnsi="Arial" w:cs="Arial"/>
+          <w:b/>
+          <w:bCs/>
+          <w:color w:val="000080"/>
+          <w:sz w:val="30"/>
+          <w:szCs w:val="30"/>
+          <w:lang w:bidi="hi-IN"/>
+        </w:rPr>
+        <w:t>.</w:t>
+      </w:r>
+      <w:r>
+        <w:rPr>
+          <w:rFonts w:ascii="Arial" w:eastAsia="Times New Roman" w:hAnsi="Arial" w:cs="Arial"/>
+          <w:color w:val="000000"/>
+          <w:sz w:val="30"/>
+          <w:szCs w:val="30"/>
+          <w:lang w:bidi="hi-IN"/>
+        </w:rPr>
+        <w:t>println</w:t>
+      </w:r>
+      <w:r>
+        <w:rPr>
+          <w:rFonts w:ascii="Arial" w:eastAsia="Times New Roman" w:hAnsi="Arial" w:cs="Arial"/>
+          <w:b/>
+          <w:bCs/>
+          <w:color w:val="000080"/>
+          <w:sz w:val="30"/>
+          <w:szCs w:val="30"/>
+          <w:lang w:bidi="hi-IN"/>
+        </w:rPr>
+        <w:t>(</w:t>
+      </w:r>
+      <w:proofErr w:type="gramEnd"/>
+      <w:r>
+        <w:rPr>
+          <w:rFonts w:ascii="Arial" w:eastAsia="Times New Roman" w:hAnsi="Arial" w:cs="Arial"/>
+          <w:color w:val="000000"/>
+          <w:sz w:val="30"/>
+          <w:szCs w:val="30"/>
+          <w:lang w:bidi="hi-IN"/>
+        </w:rPr>
+        <w:t xml:space="preserve"> li1 </w:t>
+      </w:r>
+      <w:r>
+        <w:rPr>
+          <w:rFonts w:ascii="Arial" w:eastAsia="Times New Roman" w:hAnsi="Arial" w:cs="Arial"/>
+          <w:b/>
+          <w:bCs/>
+          <w:color w:val="000080"/>
+          <w:sz w:val="30"/>
+          <w:szCs w:val="30"/>
+          <w:lang w:bidi="hi-IN"/>
+        </w:rPr>
+        <w:t>);</w:t>
+      </w:r>
+    </w:p>
+    <w:p>
+      <w:pPr>
+        <w:shd w:val="clear" w:color="auto" w:fill="FFFFFF"/>
+        <w:spacing w:after="0"/>
+        <w:rPr>
+          <w:rFonts w:ascii="Arial" w:eastAsia="Times New Roman" w:hAnsi="Arial" w:cs="Arial"/>
+          <w:color w:val="000000"/>
+          <w:sz w:val="30"/>
+          <w:szCs w:val="30"/>
+          <w:lang w:bidi="hi-IN"/>
+        </w:rPr>
+      </w:pPr>
+      <w:r>
+        <w:rPr>
+          <w:rFonts w:ascii="Arial" w:eastAsia="Times New Roman" w:hAnsi="Arial" w:cs="Arial"/>
+          <w:color w:val="000000"/>
+          <w:sz w:val="30"/>
+          <w:szCs w:val="30"/>
+          <w:lang w:bidi="hi-IN"/>
+        </w:rPr>
+        <w:t xml:space="preserve">        </w:t>
+      </w:r>
+    </w:p>
+    <w:p>
+      <w:pPr>
+        <w:shd w:val="clear" w:color="auto" w:fill="FFFFFF"/>
+        <w:spacing w:after="0"/>
+        <w:rPr>
+          <w:rFonts w:ascii="Arial" w:eastAsia="Times New Roman" w:hAnsi="Arial" w:cs="Arial"/>
+          <w:color w:val="000000"/>
+          <w:sz w:val="30"/>
+          <w:szCs w:val="30"/>
+          <w:lang w:bidi="hi-IN"/>
+        </w:rPr>
+      </w:pPr>
+      <w:r>
+        <w:rPr>
+          <w:rFonts w:ascii="Arial" w:eastAsia="Times New Roman" w:hAnsi="Arial" w:cs="Arial"/>
+          <w:color w:val="000000"/>
+          <w:sz w:val="30"/>
+          <w:szCs w:val="30"/>
+          <w:lang w:bidi="hi-IN"/>
+        </w:rPr>
+        <w:t xml:space="preserve">        </w:t>
+      </w:r>
+      <w:proofErr w:type="gramStart"/>
+      <w:r>
+        <w:rPr>
+          <w:rFonts w:ascii="Arial" w:eastAsia="Times New Roman" w:hAnsi="Arial" w:cs="Arial"/>
+          <w:color w:val="000000"/>
+          <w:sz w:val="30"/>
+          <w:szCs w:val="30"/>
+          <w:lang w:bidi="hi-IN"/>
+        </w:rPr>
+        <w:t>li1</w:t>
+      </w:r>
+      <w:r>
+        <w:rPr>
+          <w:rFonts w:ascii="Arial" w:eastAsia="Times New Roman" w:hAnsi="Arial" w:cs="Arial"/>
+          <w:b/>
+          <w:bCs/>
+          <w:color w:val="000080"/>
+          <w:sz w:val="30"/>
+          <w:szCs w:val="30"/>
+          <w:lang w:bidi="hi-IN"/>
+        </w:rPr>
+        <w:t>.</w:t>
+      </w:r>
+      <w:r>
+        <w:rPr>
+          <w:rFonts w:ascii="Arial" w:eastAsia="Times New Roman" w:hAnsi="Arial" w:cs="Arial"/>
+          <w:color w:val="000000"/>
+          <w:sz w:val="30"/>
+          <w:szCs w:val="30"/>
+          <w:lang w:bidi="hi-IN"/>
+        </w:rPr>
+        <w:t>set</w:t>
+      </w:r>
+      <w:r>
+        <w:rPr>
+          <w:rFonts w:ascii="Arial" w:eastAsia="Times New Roman" w:hAnsi="Arial" w:cs="Arial"/>
+          <w:b/>
+          <w:bCs/>
+          <w:color w:val="000080"/>
+          <w:sz w:val="30"/>
+          <w:szCs w:val="30"/>
+          <w:lang w:bidi="hi-IN"/>
+        </w:rPr>
+        <w:t>(</w:t>
+      </w:r>
+      <w:proofErr w:type="gramEnd"/>
+      <w:r>
+        <w:rPr>
+          <w:rFonts w:ascii="Arial" w:eastAsia="Times New Roman" w:hAnsi="Arial" w:cs="Arial"/>
+          <w:color w:val="FF8000"/>
+          <w:sz w:val="30"/>
+          <w:szCs w:val="30"/>
+          <w:lang w:bidi="hi-IN"/>
+        </w:rPr>
+        <w:t>2</w:t>
+      </w:r>
+      <w:r>
+        <w:rPr>
+          <w:rFonts w:ascii="Arial" w:eastAsia="Times New Roman" w:hAnsi="Arial" w:cs="Arial"/>
+          <w:b/>
+          <w:bCs/>
+          <w:color w:val="000080"/>
+          <w:sz w:val="30"/>
+          <w:szCs w:val="30"/>
+          <w:lang w:bidi="hi-IN"/>
+        </w:rPr>
+        <w:t>,</w:t>
+      </w:r>
+      <w:r>
+        <w:rPr>
+          <w:rFonts w:ascii="Arial" w:eastAsia="Times New Roman" w:hAnsi="Arial" w:cs="Arial"/>
+          <w:color w:val="000000"/>
+          <w:sz w:val="30"/>
+          <w:szCs w:val="30"/>
+          <w:lang w:bidi="hi-IN"/>
+        </w:rPr>
+        <w:t xml:space="preserve"> </w:t>
+      </w:r>
+      <w:r>
+        <w:rPr>
+          <w:rFonts w:ascii="Arial" w:eastAsia="Times New Roman" w:hAnsi="Arial" w:cs="Arial"/>
+          <w:color w:val="FF8000"/>
+          <w:sz w:val="30"/>
+          <w:szCs w:val="30"/>
+          <w:lang w:bidi="hi-IN"/>
+        </w:rPr>
+        <w:t>500</w:t>
+      </w:r>
+      <w:r>
+        <w:rPr>
+          <w:rFonts w:ascii="Arial" w:eastAsia="Times New Roman" w:hAnsi="Arial" w:cs="Arial"/>
+          <w:b/>
+          <w:bCs/>
+          <w:color w:val="000080"/>
+          <w:sz w:val="30"/>
+          <w:szCs w:val="30"/>
+          <w:lang w:bidi="hi-IN"/>
+        </w:rPr>
+        <w:t>);</w:t>
+      </w:r>
+    </w:p>
+    <w:p>
+      <w:pPr>
+        <w:shd w:val="clear" w:color="auto" w:fill="FFFFFF"/>
+        <w:spacing w:after="0"/>
+        <w:rPr>
+          <w:rFonts w:ascii="Arial" w:eastAsia="Times New Roman" w:hAnsi="Arial" w:cs="Arial"/>
+          <w:color w:val="000000"/>
+          <w:sz w:val="30"/>
+          <w:szCs w:val="30"/>
+          <w:lang w:bidi="hi-IN"/>
+        </w:rPr>
+      </w:pPr>
+      <w:r>
+        <w:rPr>
+          <w:rFonts w:ascii="Arial" w:eastAsia="Times New Roman" w:hAnsi="Arial" w:cs="Arial"/>
+          <w:color w:val="000000"/>
+          <w:sz w:val="30"/>
+          <w:szCs w:val="30"/>
+          <w:lang w:bidi="hi-IN"/>
+        </w:rPr>
+        <w:t xml:space="preserve">        </w:t>
+      </w:r>
+      <w:proofErr w:type="gramStart"/>
+      <w:r>
+        <w:rPr>
+          <w:rFonts w:ascii="Arial" w:eastAsia="Times New Roman" w:hAnsi="Arial" w:cs="Arial"/>
+          <w:color w:val="000000"/>
+          <w:sz w:val="30"/>
+          <w:szCs w:val="30"/>
+          <w:lang w:bidi="hi-IN"/>
+        </w:rPr>
+        <w:t>System</w:t>
+      </w:r>
+      <w:r>
+        <w:rPr>
+          <w:rFonts w:ascii="Arial" w:eastAsia="Times New Roman" w:hAnsi="Arial" w:cs="Arial"/>
+          <w:b/>
+          <w:bCs/>
+          <w:color w:val="000080"/>
+          <w:sz w:val="30"/>
+          <w:szCs w:val="30"/>
+          <w:lang w:bidi="hi-IN"/>
+        </w:rPr>
+        <w:t>.</w:t>
+      </w:r>
+      <w:r>
+        <w:rPr>
+          <w:rFonts w:ascii="Arial" w:eastAsia="Times New Roman" w:hAnsi="Arial" w:cs="Arial"/>
+          <w:color w:val="000000"/>
+          <w:sz w:val="30"/>
+          <w:szCs w:val="30"/>
+          <w:lang w:bidi="hi-IN"/>
+        </w:rPr>
+        <w:t>out</w:t>
+      </w:r>
+      <w:r>
+        <w:rPr>
+          <w:rFonts w:ascii="Arial" w:eastAsia="Times New Roman" w:hAnsi="Arial" w:cs="Arial"/>
+          <w:b/>
+          <w:bCs/>
+          <w:color w:val="000080"/>
+          <w:sz w:val="30"/>
+          <w:szCs w:val="30"/>
+          <w:lang w:bidi="hi-IN"/>
+        </w:rPr>
+        <w:t>.</w:t>
+      </w:r>
+      <w:r>
+        <w:rPr>
+          <w:rFonts w:ascii="Arial" w:eastAsia="Times New Roman" w:hAnsi="Arial" w:cs="Arial"/>
+          <w:color w:val="000000"/>
+          <w:sz w:val="30"/>
+          <w:szCs w:val="30"/>
+          <w:lang w:bidi="hi-IN"/>
+        </w:rPr>
+        <w:t>println</w:t>
+      </w:r>
+      <w:r>
+        <w:rPr>
+          <w:rFonts w:ascii="Arial" w:eastAsia="Times New Roman" w:hAnsi="Arial" w:cs="Arial"/>
+          <w:b/>
+          <w:bCs/>
+          <w:color w:val="000080"/>
+          <w:sz w:val="30"/>
+          <w:szCs w:val="30"/>
+          <w:lang w:bidi="hi-IN"/>
+        </w:rPr>
+        <w:t>(</w:t>
+      </w:r>
+      <w:proofErr w:type="gramEnd"/>
+      <w:r>
+        <w:rPr>
+          <w:rFonts w:ascii="Arial" w:eastAsia="Times New Roman" w:hAnsi="Arial" w:cs="Arial"/>
+          <w:color w:val="000000"/>
+          <w:sz w:val="30"/>
+          <w:szCs w:val="30"/>
+          <w:lang w:bidi="hi-IN"/>
+        </w:rPr>
+        <w:t xml:space="preserve"> li1 </w:t>
+      </w:r>
+      <w:r>
+        <w:rPr>
+          <w:rFonts w:ascii="Arial" w:eastAsia="Times New Roman" w:hAnsi="Arial" w:cs="Arial"/>
+          <w:b/>
+          <w:bCs/>
+          <w:color w:val="000080"/>
+          <w:sz w:val="30"/>
+          <w:szCs w:val="30"/>
+          <w:lang w:bidi="hi-IN"/>
+        </w:rPr>
+        <w:t>);</w:t>
+      </w:r>
+    </w:p>
+    <w:p>
+      <w:pPr>
+        <w:shd w:val="clear" w:color="auto" w:fill="FFFFFF"/>
+        <w:spacing w:after="0"/>
+        <w:rPr>
+          <w:rFonts w:ascii="Arial" w:eastAsia="Times New Roman" w:hAnsi="Arial" w:cs="Arial"/>
+          <w:color w:val="000000"/>
+          <w:sz w:val="30"/>
+          <w:szCs w:val="30"/>
+          <w:lang w:bidi="hi-IN"/>
+        </w:rPr>
+      </w:pPr>
+      <w:r>
+        <w:rPr>
+          <w:rFonts w:ascii="Arial" w:eastAsia="Times New Roman" w:hAnsi="Arial" w:cs="Arial"/>
+          <w:color w:val="000000"/>
+          <w:sz w:val="30"/>
+          <w:szCs w:val="30"/>
+          <w:lang w:bidi="hi-IN"/>
+        </w:rPr>
+        <w:t xml:space="preserve">    </w:t>
+      </w:r>
+      <w:r>
+        <w:rPr>
+          <w:rFonts w:ascii="Arial" w:eastAsia="Times New Roman" w:hAnsi="Arial" w:cs="Arial"/>
+          <w:b/>
+          <w:bCs/>
+          <w:color w:val="000080"/>
+          <w:sz w:val="30"/>
+          <w:szCs w:val="30"/>
+          <w:lang w:bidi="hi-IN"/>
+        </w:rPr>
+        <w:t>}</w:t>
+      </w:r>
+    </w:p>
+    <w:p>
+      <w:pPr>
+        <w:shd w:val="clear" w:color="auto" w:fill="FFFFFF"/>
+        <w:spacing w:after="0"/>
+        <w:rPr>
+          <w:rFonts w:ascii="Arial" w:eastAsia="Times New Roman" w:hAnsi="Arial" w:cs="Arial"/>
+          <w:color w:val="000000"/>
+          <w:sz w:val="30"/>
+          <w:szCs w:val="30"/>
+          <w:lang w:bidi="hi-IN"/>
+        </w:rPr>
+      </w:pPr>
+      <w:r>
+        <w:rPr>
+          <w:rFonts w:ascii="Arial" w:eastAsia="Times New Roman" w:hAnsi="Arial" w:cs="Arial"/>
+          <w:b/>
+          <w:bCs/>
+          <w:color w:val="000080"/>
+          <w:sz w:val="30"/>
+          <w:szCs w:val="30"/>
+          <w:lang w:bidi="hi-IN"/>
+        </w:rPr>
+        <w:t>}</w:t>
+      </w:r>
+    </w:p>
+    <w:p>
+      <w:pPr>
+        <w:shd w:val="clear" w:color="auto" w:fill="FFFFFF"/>
+        <w:spacing w:after="0"/>
+        <w:rPr>
+          <w:rFonts w:ascii="Arial" w:eastAsia="Times New Roman" w:hAnsi="Arial" w:cs="Arial"/>
+          <w:color w:val="000000"/>
+          <w:sz w:val="30"/>
+          <w:szCs w:val="30"/>
+          <w:lang w:bidi="hi-IN"/>
+        </w:rPr>
+      </w:pPr>
+      <w:r>
+        <w:rPr>
+          <w:rFonts w:ascii="Arial" w:eastAsia="Times New Roman" w:hAnsi="Arial" w:cs="Arial"/>
+          <w:color w:val="008000"/>
+          <w:sz w:val="30"/>
+          <w:szCs w:val="30"/>
+          <w:lang w:bidi="hi-IN"/>
+        </w:rPr>
+        <w:t>[10, 20, 30, 40, 50]</w:t>
+      </w:r>
+    </w:p>
+    <w:p>
+      <w:pPr>
+        <w:pBdr>
+          <w:bottom w:val="single" w:sz="6" w:space="1" w:color="auto"/>
+        </w:pBdr>
+        <w:shd w:val="clear" w:color="auto" w:fill="FFFFFF"/>
+        <w:spacing w:after="0"/>
+        <w:rPr>
+          <w:rFonts w:ascii="Arial" w:eastAsia="Times New Roman" w:hAnsi="Arial" w:cs="Arial"/>
+          <w:color w:val="008000"/>
+          <w:sz w:val="30"/>
+          <w:szCs w:val="30"/>
+          <w:lang w:bidi="hi-IN"/>
+        </w:rPr>
+      </w:pPr>
+      <w:r>
+        <w:rPr>
+          <w:rFonts w:ascii="Arial" w:eastAsia="Times New Roman" w:hAnsi="Arial" w:cs="Arial"/>
+          <w:color w:val="008000"/>
+          <w:sz w:val="30"/>
+          <w:szCs w:val="30"/>
+          <w:lang w:bidi="hi-IN"/>
+        </w:rPr>
+        <w:t>[10, 20, 500, 40, 50]</w:t>
+      </w:r>
+    </w:p>
+    <w:p>
+      <w:pPr>
+        <w:pBdr>
+          <w:bottom w:val="single" w:sz="6" w:space="1" w:color="auto"/>
+        </w:pBdr>
+        <w:shd w:val="clear" w:color="auto" w:fill="FFFFFF"/>
+        <w:spacing w:after="0"/>
+        <w:rPr>
+          <w:rFonts w:ascii="Arial" w:eastAsia="Times New Roman" w:hAnsi="Arial" w:cs="Arial"/>
+          <w:color w:val="008000"/>
           <w:sz w:val="30"/>
           <w:szCs w:val="30"/>
           <w:lang w:bidi="hi-IN"/>
@@ -52572,7 +53898,7 @@
 </file>
 
 <file path=customXml/itemProps1.xml><?xml version="1.0" encoding="utf-8"?>
-<ds:datastoreItem xmlns:ds="http://schemas.openxmlformats.org/officeDocument/2006/customXml" ds:itemID="{B9462117-0429-454E-A781-7E44F6A97229}">
+<ds:datastoreItem xmlns:ds="http://schemas.openxmlformats.org/officeDocument/2006/customXml" ds:itemID="{AB724C76-46D1-44A0-94C7-00160DEA1A78}">
   <ds:schemaRefs>
     <ds:schemaRef ds:uri="http://schemas.openxmlformats.org/officeDocument/2006/bibliography"/>
   </ds:schemaRefs>

</xml_diff>